<commit_message>
Updated April bug fixes design doc.  Moved items not going in April to May bugs fixes.
</commit_message>
<xml_diff>
--- a/design/Design Spec - Capture - Apr2015 Bug Fixes.docx
+++ b/design/Design Spec - Capture - Apr2015 Bug Fixes.docx
@@ -1373,7 +1373,7 @@
         <w:rPr>
           <w:noProof/>
         </w:rPr>
-        <w:instrText xml:space="preserve"> PAGEREF _Toc413941988 \h </w:instrText>
+        <w:instrText xml:space="preserve"> PAGEREF _Toc416427762 \h </w:instrText>
       </w:r>
       <w:r>
         <w:rPr>
@@ -1453,7 +1453,7 @@
         <w:rPr>
           <w:noProof/>
         </w:rPr>
-        <w:instrText xml:space="preserve"> PAGEREF _Toc413941989 \h </w:instrText>
+        <w:instrText xml:space="preserve"> PAGEREF _Toc416427763 \h </w:instrText>
       </w:r>
       <w:r>
         <w:rPr>
@@ -1532,7 +1532,7 @@
         <w:rPr>
           <w:noProof/>
         </w:rPr>
-        <w:instrText xml:space="preserve"> PAGEREF _Toc413941990 \h </w:instrText>
+        <w:instrText xml:space="preserve"> PAGEREF _Toc416427764 \h </w:instrText>
       </w:r>
       <w:r>
         <w:rPr>
@@ -1614,7 +1614,7 @@
         <w:rPr>
           <w:noProof/>
         </w:rPr>
-        <w:instrText xml:space="preserve"> PAGEREF _Toc413941991 \h </w:instrText>
+        <w:instrText xml:space="preserve"> PAGEREF _Toc416427765 \h </w:instrText>
       </w:r>
       <w:r>
         <w:rPr>
@@ -1696,7 +1696,7 @@
         <w:rPr>
           <w:noProof/>
         </w:rPr>
-        <w:instrText xml:space="preserve"> PAGEREF _Toc413941992 \h </w:instrText>
+        <w:instrText xml:space="preserve"> PAGEREF _Toc416427766 \h </w:instrText>
       </w:r>
       <w:r>
         <w:rPr>
@@ -1713,7 +1713,7 @@
         <w:rPr>
           <w:noProof/>
         </w:rPr>
-        <w:t>6</w:t>
+        <w:t>7</w:t>
       </w:r>
       <w:r>
         <w:rPr>
@@ -1738,8 +1738,7 @@
       </w:pPr>
       <w:r>
         <w:rPr>
-          <w:rFonts w:asciiTheme="minorHAnsi" w:hAnsiTheme="minorHAnsi"/>
-          <w:caps/>
+          <w:rFonts w:asciiTheme="minorHAnsi" w:hAnsiTheme="minorHAnsi" w:cstheme="minorHAnsi"/>
           <w:noProof/>
         </w:rPr>
         <w:t>3.1</w:t>
@@ -1759,14 +1758,20 @@
           <w:rFonts w:asciiTheme="minorHAnsi" w:hAnsiTheme="minorHAnsi"/>
           <w:noProof/>
         </w:rPr>
-        <w:t xml:space="preserve">#458 </w:t>
-      </w:r>
-      <w:r>
-        <w:rPr>
-          <w:rFonts w:asciiTheme="minorHAnsi" w:hAnsiTheme="minorHAnsi" w:cstheme="minorHAnsi"/>
-          <w:noProof/>
-        </w:rPr>
-        <w:t>Existing Customer New Container VCD not on CSA if CSA box is not checked</w:t>
+        <w:t>#483</w:t>
+      </w:r>
+      <w:r>
+        <w:rPr>
+          <w:noProof/>
+        </w:rPr>
+        <w:t xml:space="preserve"> </w:t>
+      </w:r>
+      <w:r>
+        <w:rPr>
+          <w:rFonts w:asciiTheme="minorHAnsi" w:hAnsiTheme="minorHAnsi"/>
+          <w:noProof/>
+        </w:rPr>
+        <w:t>For a Large Container Quote, the Help Text on the Total Estimated Hauls/Month is Wrong</w:t>
       </w:r>
       <w:r>
         <w:rPr>
@@ -1784,7 +1789,7 @@
         <w:rPr>
           <w:noProof/>
         </w:rPr>
-        <w:instrText xml:space="preserve"> PAGEREF _Toc413941993 \h </w:instrText>
+        <w:instrText xml:space="preserve"> PAGEREF _Toc416427767 \h </w:instrText>
       </w:r>
       <w:r>
         <w:rPr>
@@ -1801,7 +1806,7 @@
         <w:rPr>
           <w:noProof/>
         </w:rPr>
-        <w:t>6</w:t>
+        <w:t>7</w:t>
       </w:r>
       <w:r>
         <w:rPr>
@@ -1827,7 +1832,6 @@
       <w:r>
         <w:rPr>
           <w:rFonts w:asciiTheme="minorHAnsi" w:hAnsiTheme="minorHAnsi"/>
-          <w:caps/>
           <w:noProof/>
         </w:rPr>
         <w:t>3.2</w:t>
@@ -1845,17 +1849,23 @@
       <w:r>
         <w:rPr>
           <w:rFonts w:asciiTheme="minorHAnsi" w:hAnsiTheme="minorHAnsi"/>
-          <w:caps/>
-          <w:noProof/>
-        </w:rPr>
-        <w:t xml:space="preserve">#420 </w:t>
-      </w:r>
-      <w:r>
-        <w:rPr>
-          <w:rFonts w:asciiTheme="minorHAnsi" w:hAnsiTheme="minorHAnsi" w:cstheme="minorHAnsi"/>
-          <w:noProof/>
-        </w:rPr>
-        <w:t>Disposal Site Missing - Correct in CMC, Showing in Test, Missing in Prod</w:t>
+          <w:noProof/>
+        </w:rPr>
+        <w:t xml:space="preserve">#474 </w:t>
+      </w:r>
+      <w:r>
+        <w:rPr>
+          <w:rFonts w:asciiTheme="minorHAnsi" w:hAnsiTheme="minorHAnsi" w:cstheme="minorHAnsi"/>
+          <w:noProof/>
+        </w:rPr>
+        <w:t>Rental pricing for multiple large containers showing per month per container</w:t>
+      </w:r>
+      <w:r>
+        <w:rPr>
+          <w:rFonts w:asciiTheme="minorHAnsi" w:hAnsiTheme="minorHAnsi"/>
+          <w:noProof/>
+        </w:rPr>
+        <w:t>.</w:t>
       </w:r>
       <w:r>
         <w:rPr>
@@ -1873,7 +1883,7 @@
         <w:rPr>
           <w:noProof/>
         </w:rPr>
-        <w:instrText xml:space="preserve"> PAGEREF _Toc413941994 \h </w:instrText>
+        <w:instrText xml:space="preserve"> PAGEREF _Toc416427768 \h </w:instrText>
       </w:r>
       <w:r>
         <w:rPr>
@@ -1935,14 +1945,7 @@
           <w:rFonts w:asciiTheme="minorHAnsi" w:hAnsiTheme="minorHAnsi"/>
           <w:noProof/>
         </w:rPr>
-        <w:t xml:space="preserve">#407 </w:t>
-      </w:r>
-      <w:r>
-        <w:rPr>
-          <w:rFonts w:asciiTheme="minorHAnsi" w:hAnsiTheme="minorHAnsi" w:cstheme="minorHAnsi"/>
-          <w:noProof/>
-        </w:rPr>
-        <w:t>Admin fee on Customer Facing CSA waived for existing customer with Admin fee yes</w:t>
+        <w:t>#473 Additional Comp Changes</w:t>
       </w:r>
       <w:r>
         <w:rPr>
@@ -1960,7 +1963,7 @@
         <w:rPr>
           <w:noProof/>
         </w:rPr>
-        <w:instrText xml:space="preserve"> PAGEREF _Toc413941995 \h </w:instrText>
+        <w:instrText xml:space="preserve"> PAGEREF _Toc416427769 \h </w:instrText>
       </w:r>
       <w:r>
         <w:rPr>
@@ -2002,7 +2005,7 @@
       </w:pPr>
       <w:r>
         <w:rPr>
-          <w:rFonts w:asciiTheme="minorHAnsi" w:hAnsiTheme="minorHAnsi"/>
+          <w:rFonts w:asciiTheme="minorHAnsi" w:hAnsiTheme="minorHAnsi" w:cstheme="minorHAnsi"/>
           <w:noProof/>
         </w:rPr>
         <w:t>3.4</w:t>
@@ -2022,14 +2025,14 @@
           <w:rFonts w:asciiTheme="minorHAnsi" w:hAnsiTheme="minorHAnsi"/>
           <w:noProof/>
         </w:rPr>
-        <w:t xml:space="preserve">#337 </w:t>
-      </w:r>
-      <w:r>
-        <w:rPr>
-          <w:rFonts w:asciiTheme="minorHAnsi" w:hAnsiTheme="minorHAnsi" w:cstheme="minorHAnsi"/>
-          <w:noProof/>
-        </w:rPr>
-        <w:t>Capture not picking up correct Rate for EXT (Extra Lift)</w:t>
+        <w:t xml:space="preserve">#468 </w:t>
+      </w:r>
+      <w:r>
+        <w:rPr>
+          <w:rFonts w:asciiTheme="minorHAnsi" w:hAnsiTheme="minorHAnsi" w:cstheme="minorHAnsi"/>
+          <w:noProof/>
+        </w:rPr>
+        <w:t>Division 4960 (S. Alabama) CSA has Florida T&amp;C's</w:t>
       </w:r>
       <w:r>
         <w:rPr>
@@ -2047,7 +2050,7 @@
         <w:rPr>
           <w:noProof/>
         </w:rPr>
-        <w:instrText xml:space="preserve"> PAGEREF _Toc413941996 \h </w:instrText>
+        <w:instrText xml:space="preserve"> PAGEREF _Toc416427770 \h </w:instrText>
       </w:r>
       <w:r>
         <w:rPr>
@@ -2064,7 +2067,7 @@
         <w:rPr>
           <w:noProof/>
         </w:rPr>
-        <w:t>7</w:t>
+        <w:t>8</w:t>
       </w:r>
       <w:r>
         <w:rPr>
@@ -2109,14 +2112,7 @@
           <w:rFonts w:asciiTheme="minorHAnsi" w:hAnsiTheme="minorHAnsi"/>
           <w:noProof/>
         </w:rPr>
-        <w:t xml:space="preserve">#291 </w:t>
-      </w:r>
-      <w:r>
-        <w:rPr>
-          <w:rFonts w:asciiTheme="minorHAnsi" w:hAnsiTheme="minorHAnsi" w:cstheme="minorHAnsi"/>
-          <w:noProof/>
-        </w:rPr>
-        <w:t>Divisions that don't charge Admin fees bug</w:t>
+        <w:t>#466 Customer CSA Printing on 3 Pages</w:t>
       </w:r>
       <w:r>
         <w:rPr>
@@ -2134,7 +2130,7 @@
         <w:rPr>
           <w:noProof/>
         </w:rPr>
-        <w:instrText xml:space="preserve"> PAGEREF _Toc413941997 \h </w:instrText>
+        <w:instrText xml:space="preserve"> PAGEREF _Toc416427771 \h </w:instrText>
       </w:r>
       <w:r>
         <w:rPr>
@@ -2151,7 +2147,7 @@
         <w:rPr>
           <w:noProof/>
         </w:rPr>
-        <w:t>10</w:t>
+        <w:t>8</w:t>
       </w:r>
       <w:r>
         <w:rPr>
@@ -2196,14 +2192,7 @@
           <w:rFonts w:asciiTheme="minorHAnsi" w:hAnsiTheme="minorHAnsi"/>
           <w:noProof/>
         </w:rPr>
-        <w:t xml:space="preserve">#265 </w:t>
-      </w:r>
-      <w:r>
-        <w:rPr>
-          <w:rFonts w:asciiTheme="minorHAnsi" w:hAnsiTheme="minorHAnsi" w:cstheme="minorHAnsi"/>
-          <w:noProof/>
-        </w:rPr>
-        <w:t>VCD for removal fee on customer owned container decrease service</w:t>
+        <w:t>#446 InfoPro is receiving duplicate XML records</w:t>
       </w:r>
       <w:r>
         <w:rPr>
@@ -2221,7 +2210,7 @@
         <w:rPr>
           <w:noProof/>
         </w:rPr>
-        <w:instrText xml:space="preserve"> PAGEREF _Toc413941998 \h </w:instrText>
+        <w:instrText xml:space="preserve"> PAGEREF _Toc416427772 \h </w:instrText>
       </w:r>
       <w:r>
         <w:rPr>
@@ -2238,7 +2227,7 @@
         <w:rPr>
           <w:noProof/>
         </w:rPr>
-        <w:t>10</w:t>
+        <w:t>8</w:t>
       </w:r>
       <w:r>
         <w:rPr>
@@ -2283,14 +2272,14 @@
           <w:rFonts w:asciiTheme="minorHAnsi" w:hAnsiTheme="minorHAnsi"/>
           <w:noProof/>
         </w:rPr>
-        <w:t xml:space="preserve">#233 </w:t>
-      </w:r>
-      <w:r>
-        <w:rPr>
-          <w:rFonts w:asciiTheme="minorHAnsi" w:hAnsiTheme="minorHAnsi" w:cstheme="minorHAnsi"/>
-          <w:noProof/>
-        </w:rPr>
-        <w:t>Approval sent when waiving fees on Existing Cust that have flags already turned off</w:t>
+        <w:t xml:space="preserve">#337 </w:t>
+      </w:r>
+      <w:r>
+        <w:rPr>
+          <w:rFonts w:asciiTheme="minorHAnsi" w:hAnsiTheme="minorHAnsi" w:cstheme="minorHAnsi"/>
+          <w:noProof/>
+        </w:rPr>
+        <w:t>Capture not picking up correct Rate for EXT (Extra Lift)</w:t>
       </w:r>
       <w:r>
         <w:rPr>
@@ -2308,7 +2297,7 @@
         <w:rPr>
           <w:noProof/>
         </w:rPr>
-        <w:instrText xml:space="preserve"> PAGEREF _Toc413941999 \h </w:instrText>
+        <w:instrText xml:space="preserve"> PAGEREF _Toc416427773 \h </w:instrText>
       </w:r>
       <w:r>
         <w:rPr>
@@ -2325,7 +2314,7 @@
         <w:rPr>
           <w:noProof/>
         </w:rPr>
-        <w:t>10</w:t>
+        <w:t>9</w:t>
       </w:r>
       <w:r>
         <w:rPr>
@@ -2370,6 +2359,180 @@
           <w:rFonts w:asciiTheme="minorHAnsi" w:hAnsiTheme="minorHAnsi"/>
           <w:noProof/>
         </w:rPr>
+        <w:t xml:space="preserve">#265 </w:t>
+      </w:r>
+      <w:r>
+        <w:rPr>
+          <w:rFonts w:asciiTheme="minorHAnsi" w:hAnsiTheme="minorHAnsi" w:cstheme="minorHAnsi"/>
+          <w:noProof/>
+        </w:rPr>
+        <w:t>VCD for removal fee on customer owned container decrease service</w:t>
+      </w:r>
+      <w:r>
+        <w:rPr>
+          <w:noProof/>
+        </w:rPr>
+        <w:tab/>
+      </w:r>
+      <w:r>
+        <w:rPr>
+          <w:noProof/>
+        </w:rPr>
+        <w:fldChar w:fldCharType="begin"/>
+      </w:r>
+      <w:r>
+        <w:rPr>
+          <w:noProof/>
+        </w:rPr>
+        <w:instrText xml:space="preserve"> PAGEREF _Toc416427774 \h </w:instrText>
+      </w:r>
+      <w:r>
+        <w:rPr>
+          <w:noProof/>
+        </w:rPr>
+      </w:r>
+      <w:r>
+        <w:rPr>
+          <w:noProof/>
+        </w:rPr>
+        <w:fldChar w:fldCharType="separate"/>
+      </w:r>
+      <w:r>
+        <w:rPr>
+          <w:noProof/>
+        </w:rPr>
+        <w:t>11</w:t>
+      </w:r>
+      <w:r>
+        <w:rPr>
+          <w:noProof/>
+        </w:rPr>
+        <w:fldChar w:fldCharType="end"/>
+      </w:r>
+    </w:p>
+    <w:p>
+      <w:pPr>
+        <w:pStyle w:val="TOC2"/>
+        <w:tabs>
+          <w:tab w:val="left" w:pos="880"/>
+        </w:tabs>
+        <w:rPr>
+          <w:rFonts w:asciiTheme="minorHAnsi" w:eastAsiaTheme="minorEastAsia" w:hAnsiTheme="minorHAnsi" w:cstheme="minorBidi"/>
+          <w:smallCaps w:val="0"/>
+          <w:noProof/>
+          <w:sz w:val="22"/>
+          <w:szCs w:val="22"/>
+        </w:rPr>
+      </w:pPr>
+      <w:r>
+        <w:rPr>
+          <w:rFonts w:asciiTheme="minorHAnsi" w:hAnsiTheme="minorHAnsi"/>
+          <w:noProof/>
+        </w:rPr>
+        <w:t>3.9</w:t>
+      </w:r>
+      <w:r>
+        <w:rPr>
+          <w:rFonts w:asciiTheme="minorHAnsi" w:eastAsiaTheme="minorEastAsia" w:hAnsiTheme="minorHAnsi" w:cstheme="minorBidi"/>
+          <w:smallCaps w:val="0"/>
+          <w:noProof/>
+          <w:sz w:val="22"/>
+          <w:szCs w:val="22"/>
+        </w:rPr>
+        <w:tab/>
+      </w:r>
+      <w:r>
+        <w:rPr>
+          <w:rFonts w:asciiTheme="minorHAnsi" w:hAnsiTheme="minorHAnsi"/>
+          <w:noProof/>
+        </w:rPr>
+        <w:t xml:space="preserve">#233 </w:t>
+      </w:r>
+      <w:r>
+        <w:rPr>
+          <w:rFonts w:asciiTheme="minorHAnsi" w:hAnsiTheme="minorHAnsi" w:cstheme="minorHAnsi"/>
+          <w:noProof/>
+        </w:rPr>
+        <w:t>Approval sent when waiving fees on Existing Cust that have flags already turned off</w:t>
+      </w:r>
+      <w:r>
+        <w:rPr>
+          <w:noProof/>
+        </w:rPr>
+        <w:tab/>
+      </w:r>
+      <w:r>
+        <w:rPr>
+          <w:noProof/>
+        </w:rPr>
+        <w:fldChar w:fldCharType="begin"/>
+      </w:r>
+      <w:r>
+        <w:rPr>
+          <w:noProof/>
+        </w:rPr>
+        <w:instrText xml:space="preserve"> PAGEREF _Toc416427775 \h </w:instrText>
+      </w:r>
+      <w:r>
+        <w:rPr>
+          <w:noProof/>
+        </w:rPr>
+      </w:r>
+      <w:r>
+        <w:rPr>
+          <w:noProof/>
+        </w:rPr>
+        <w:fldChar w:fldCharType="separate"/>
+      </w:r>
+      <w:r>
+        <w:rPr>
+          <w:noProof/>
+        </w:rPr>
+        <w:t>11</w:t>
+      </w:r>
+      <w:r>
+        <w:rPr>
+          <w:noProof/>
+        </w:rPr>
+        <w:fldChar w:fldCharType="end"/>
+      </w:r>
+    </w:p>
+    <w:p>
+      <w:pPr>
+        <w:pStyle w:val="TOC2"/>
+        <w:tabs>
+          <w:tab w:val="left" w:pos="880"/>
+        </w:tabs>
+        <w:rPr>
+          <w:rFonts w:asciiTheme="minorHAnsi" w:eastAsiaTheme="minorEastAsia" w:hAnsiTheme="minorHAnsi" w:cstheme="minorBidi"/>
+          <w:smallCaps w:val="0"/>
+          <w:noProof/>
+          <w:sz w:val="22"/>
+          <w:szCs w:val="22"/>
+        </w:rPr>
+      </w:pPr>
+      <w:r>
+        <w:rPr>
+          <w:rFonts w:asciiTheme="minorHAnsi" w:hAnsiTheme="minorHAnsi"/>
+          <w:noProof/>
+        </w:rPr>
+        <w:t>3.10</w:t>
+      </w:r>
+      <w:r>
+        <w:rPr>
+          <w:rFonts w:asciiTheme="minorHAnsi" w:eastAsiaTheme="minorEastAsia" w:hAnsiTheme="minorHAnsi" w:cstheme="minorBidi"/>
+          <w:smallCaps w:val="0"/>
+          <w:noProof/>
+          <w:sz w:val="22"/>
+          <w:szCs w:val="22"/>
+        </w:rPr>
+        <w:tab/>
+      </w:r>
+      <w:r>
+        <w:rPr>
+          <w:rFonts w:asciiTheme="minorHAnsi" w:hAnsiTheme="minorHAnsi"/>
+          <w:noProof/>
+        </w:rPr>
         <w:t xml:space="preserve">#59 </w:t>
       </w:r>
       <w:r>
@@ -2395,7 +2558,7 @@
         <w:rPr>
           <w:noProof/>
         </w:rPr>
-        <w:instrText xml:space="preserve"> PAGEREF _Toc413942000 \h </w:instrText>
+        <w:instrText xml:space="preserve"> PAGEREF _Toc416427776 \h </w:instrText>
       </w:r>
       <w:r>
         <w:rPr>
@@ -2477,7 +2640,7 @@
         <w:rPr>
           <w:noProof/>
         </w:rPr>
-        <w:instrText xml:space="preserve"> PAGEREF _Toc413942001 \h </w:instrText>
+        <w:instrText xml:space="preserve"> PAGEREF _Toc416427777 \h </w:instrText>
       </w:r>
       <w:r>
         <w:rPr>
@@ -2494,7 +2657,7 @@
         <w:rPr>
           <w:noProof/>
         </w:rPr>
-        <w:t>11</w:t>
+        <w:t>12</w:t>
       </w:r>
       <w:r>
         <w:rPr>
@@ -2559,7 +2722,7 @@
         <w:rPr>
           <w:noProof/>
         </w:rPr>
-        <w:instrText xml:space="preserve"> PAGEREF _Toc413942002 \h </w:instrText>
+        <w:instrText xml:space="preserve"> PAGEREF _Toc416427778 \h </w:instrText>
       </w:r>
       <w:r>
         <w:rPr>
@@ -2576,7 +2739,7 @@
         <w:rPr>
           <w:noProof/>
         </w:rPr>
-        <w:t>11</w:t>
+        <w:t>12</w:t>
       </w:r>
       <w:r>
         <w:rPr>
@@ -2641,7 +2804,7 @@
         <w:rPr>
           <w:noProof/>
         </w:rPr>
-        <w:instrText xml:space="preserve"> PAGEREF _Toc413942003 \h </w:instrText>
+        <w:instrText xml:space="preserve"> PAGEREF _Toc416427779 \h </w:instrText>
       </w:r>
       <w:r>
         <w:rPr>
@@ -2658,7 +2821,7 @@
         <w:rPr>
           <w:noProof/>
         </w:rPr>
-        <w:t>11</w:t>
+        <w:t>12</w:t>
       </w:r>
       <w:r>
         <w:rPr>
@@ -2703,7 +2866,7 @@
           <w:rFonts w:asciiTheme="minorHAnsi" w:hAnsiTheme="minorHAnsi"/>
         </w:rPr>
       </w:pPr>
-      <w:bookmarkStart w:id="6" w:name="_Toc413941988"/>
+      <w:bookmarkStart w:id="6" w:name="_Toc416427762"/>
       <w:bookmarkEnd w:id="0"/>
       <w:bookmarkEnd w:id="1"/>
       <w:bookmarkEnd w:id="2"/>
@@ -2730,7 +2893,7 @@
       <w:bookmarkStart w:id="7" w:name="_Toc342757859"/>
       <w:bookmarkStart w:id="8" w:name="_Toc346297767"/>
       <w:bookmarkStart w:id="9" w:name="_Toc404134497"/>
-      <w:bookmarkStart w:id="10" w:name="_Toc413941989"/>
+      <w:bookmarkStart w:id="10" w:name="_Toc416427763"/>
       <w:r>
         <w:rPr>
           <w:rFonts w:asciiTheme="minorHAnsi" w:hAnsiTheme="minorHAnsi"/>
@@ -2791,8 +2954,6 @@
         </w:rPr>
         <w:t>Most of these issues are bug fixes to be fixed by code logic.  No new attributes are planned and existing attributes should not be repurposed.</w:t>
       </w:r>
-      <w:bookmarkStart w:id="11" w:name="_GoBack"/>
-      <w:bookmarkEnd w:id="11"/>
     </w:p>
     <w:p>
       <w:pPr>
@@ -2801,17 +2962,25 @@
           <w:rFonts w:asciiTheme="minorHAnsi" w:hAnsiTheme="minorHAnsi"/>
         </w:rPr>
       </w:pPr>
-      <w:bookmarkStart w:id="12" w:name="_Toc342757861"/>
-      <w:bookmarkStart w:id="13" w:name="_Toc346297769"/>
-      <w:bookmarkStart w:id="14" w:name="_Toc404134499"/>
-      <w:bookmarkStart w:id="15" w:name="_Toc413941990"/>
+      <w:bookmarkStart w:id="11" w:name="_Toc342757861"/>
+      <w:bookmarkStart w:id="12" w:name="_Toc346297769"/>
+      <w:bookmarkStart w:id="13" w:name="_Toc404134499"/>
+      <w:bookmarkStart w:id="14" w:name="_Toc416427764"/>
       <w:r>
         <w:rPr>
           <w:rFonts w:asciiTheme="minorHAnsi" w:hAnsiTheme="minorHAnsi"/>
         </w:rPr>
         <w:t>Bug list for current release</w:t>
       </w:r>
-      <w:bookmarkEnd w:id="15"/>
+      <w:bookmarkEnd w:id="14"/>
+    </w:p>
+    <w:p>
+      <w:pPr>
+        <w:pStyle w:val="BodyText"/>
+      </w:pPr>
+      <w:r>
+        <w:t>Items crossed out indicated work that failed testing and is being pushed to a different release.</w:t>
+      </w:r>
     </w:p>
     <w:p>
       <w:pPr>
@@ -2858,11 +3027,19 @@
                 <w:rFonts w:asciiTheme="minorHAnsi" w:hAnsiTheme="minorHAnsi"/>
               </w:rPr>
             </w:pPr>
+            <w:proofErr w:type="spellStart"/>
             <w:r>
               <w:rPr>
                 <w:rFonts w:asciiTheme="minorHAnsi" w:hAnsiTheme="minorHAnsi"/>
               </w:rPr>
-              <w:t>GitHub Item</w:t>
+              <w:t>GitHub</w:t>
+            </w:r>
+            <w:proofErr w:type="spellEnd"/>
+            <w:r>
+              <w:rPr>
+                <w:rFonts w:asciiTheme="minorHAnsi" w:hAnsiTheme="minorHAnsi"/>
+              </w:rPr>
+              <w:t xml:space="preserve"> Item</w:t>
             </w:r>
           </w:p>
           <w:p>
@@ -2936,11 +3113,13 @@
               <w:jc w:val="center"/>
               <w:rPr>
                 <w:rFonts w:asciiTheme="minorHAnsi" w:hAnsiTheme="minorHAnsi" w:cstheme="minorHAnsi"/>
+                <w:strike/>
               </w:rPr>
             </w:pPr>
             <w:r>
               <w:rPr>
                 <w:rFonts w:asciiTheme="minorHAnsi" w:hAnsiTheme="minorHAnsi" w:cstheme="minorHAnsi"/>
+                <w:strike/>
               </w:rPr>
               <w:t>458</w:t>
             </w:r>
@@ -2962,11 +3141,13 @@
             <w:pPr>
               <w:rPr>
                 <w:rFonts w:asciiTheme="minorHAnsi" w:hAnsiTheme="minorHAnsi" w:cstheme="minorHAnsi"/>
+                <w:strike/>
               </w:rPr>
             </w:pPr>
             <w:r>
               <w:rPr>
                 <w:rFonts w:asciiTheme="minorHAnsi" w:hAnsiTheme="minorHAnsi" w:cstheme="minorHAnsi"/>
+                <w:strike/>
               </w:rPr>
               <w:t>Existing Customer New Container VCD not on CSA if CSA box is not checked</w:t>
             </w:r>
@@ -2995,11 +3176,13 @@
               <w:jc w:val="center"/>
               <w:rPr>
                 <w:rFonts w:asciiTheme="minorHAnsi" w:hAnsiTheme="minorHAnsi" w:cstheme="minorHAnsi"/>
+                <w:strike/>
               </w:rPr>
             </w:pPr>
             <w:r>
               <w:rPr>
                 <w:rFonts w:asciiTheme="minorHAnsi" w:hAnsiTheme="minorHAnsi" w:cstheme="minorHAnsi"/>
+                <w:strike/>
               </w:rPr>
               <w:t>420</w:t>
             </w:r>
@@ -3021,11 +3204,13 @@
             <w:pPr>
               <w:rPr>
                 <w:rFonts w:asciiTheme="minorHAnsi" w:hAnsiTheme="minorHAnsi" w:cstheme="minorHAnsi"/>
+                <w:strike/>
               </w:rPr>
             </w:pPr>
             <w:r>
               <w:rPr>
                 <w:rFonts w:asciiTheme="minorHAnsi" w:hAnsiTheme="minorHAnsi" w:cstheme="minorHAnsi"/>
+                <w:strike/>
               </w:rPr>
               <w:t>Disposal Site Missing - Correct in CMC, Showing in Test, Missing in Prod </w:t>
             </w:r>
@@ -3054,13 +3239,76 @@
               <w:jc w:val="center"/>
               <w:rPr>
                 <w:rFonts w:asciiTheme="minorHAnsi" w:hAnsiTheme="minorHAnsi" w:cstheme="minorHAnsi"/>
+                <w:strike/>
+              </w:rPr>
+            </w:pPr>
+            <w:r>
+              <w:rPr>
+                <w:rFonts w:asciiTheme="minorHAnsi" w:hAnsiTheme="minorHAnsi" w:cstheme="minorHAnsi"/>
+                <w:strike/>
+              </w:rPr>
+              <w:t>407</w:t>
+            </w:r>
+          </w:p>
+        </w:tc>
+        <w:tc>
+          <w:tcPr>
+            <w:tcW w:w="7380" w:type="dxa"/>
+            <w:tcBorders>
+              <w:top w:val="single" w:sz="4" w:space="0" w:color="auto"/>
+              <w:left w:val="single" w:sz="4" w:space="0" w:color="auto"/>
+              <w:bottom w:val="single" w:sz="4" w:space="0" w:color="auto"/>
+              <w:right w:val="single" w:sz="4" w:space="0" w:color="auto"/>
+            </w:tcBorders>
+            <w:shd w:val="clear" w:color="auto" w:fill="auto"/>
+            <w:vAlign w:val="center"/>
+          </w:tcPr>
+          <w:p>
+            <w:pPr>
+              <w:rPr>
+                <w:rFonts w:asciiTheme="minorHAnsi" w:hAnsiTheme="minorHAnsi" w:cstheme="minorHAnsi"/>
+                <w:strike/>
+              </w:rPr>
+            </w:pPr>
+            <w:r>
+              <w:rPr>
+                <w:rFonts w:asciiTheme="minorHAnsi" w:hAnsiTheme="minorHAnsi" w:cstheme="minorHAnsi"/>
+                <w:strike/>
+              </w:rPr>
+              <w:t>Admin fee on Customer Facing CSA waived for existing customer with Admin fee yes</w:t>
+            </w:r>
+          </w:p>
+        </w:tc>
+      </w:tr>
+      <w:tr>
+        <w:trPr>
+          <w:cantSplit/>
+          <w:trHeight w:hRule="exact" w:val="568"/>
+        </w:trPr>
+        <w:tc>
+          <w:tcPr>
+            <w:tcW w:w="1530" w:type="dxa"/>
+            <w:tcBorders>
+              <w:top w:val="single" w:sz="4" w:space="0" w:color="auto"/>
+              <w:left w:val="single" w:sz="4" w:space="0" w:color="auto"/>
+              <w:bottom w:val="single" w:sz="4" w:space="0" w:color="auto"/>
+              <w:right w:val="single" w:sz="4" w:space="0" w:color="auto"/>
+            </w:tcBorders>
+            <w:vAlign w:val="center"/>
+          </w:tcPr>
+          <w:p>
+            <w:pPr>
+              <w:pStyle w:val="NoSpacing"/>
+              <w:jc w:val="center"/>
+              <w:rPr>
+                <w:rFonts w:asciiTheme="minorHAnsi" w:hAnsiTheme="minorHAnsi" w:cstheme="minorHAnsi"/>
               </w:rPr>
             </w:pPr>
             <w:r>
               <w:rPr>
                 <w:rFonts w:asciiTheme="minorHAnsi" w:hAnsiTheme="minorHAnsi" w:cstheme="minorHAnsi"/>
               </w:rPr>
-              <w:t>407</w:t>
+              <w:t>483</w:t>
             </w:r>
           </w:p>
         </w:tc>
@@ -3086,7 +3334,310 @@
               <w:rPr>
                 <w:rFonts w:asciiTheme="minorHAnsi" w:hAnsiTheme="minorHAnsi" w:cstheme="minorHAnsi"/>
               </w:rPr>
-              <w:t>Admin fee on Customer Facing CSA waived for existing customer with Admin fee yes</w:t>
+              <w:t>For a Large Container Quote, the Help Text on the Total Estimated Hauls/Month is Wrong</w:t>
+            </w:r>
+          </w:p>
+        </w:tc>
+      </w:tr>
+      <w:tr>
+        <w:trPr>
+          <w:cantSplit/>
+          <w:trHeight w:hRule="exact" w:val="568"/>
+        </w:trPr>
+        <w:tc>
+          <w:tcPr>
+            <w:tcW w:w="1530" w:type="dxa"/>
+            <w:tcBorders>
+              <w:top w:val="single" w:sz="4" w:space="0" w:color="auto"/>
+              <w:left w:val="single" w:sz="4" w:space="0" w:color="auto"/>
+              <w:bottom w:val="single" w:sz="4" w:space="0" w:color="auto"/>
+              <w:right w:val="single" w:sz="4" w:space="0" w:color="auto"/>
+            </w:tcBorders>
+            <w:vAlign w:val="center"/>
+          </w:tcPr>
+          <w:p>
+            <w:pPr>
+              <w:pStyle w:val="NoSpacing"/>
+              <w:jc w:val="center"/>
+              <w:rPr>
+                <w:rFonts w:asciiTheme="minorHAnsi" w:hAnsiTheme="minorHAnsi" w:cstheme="minorHAnsi"/>
+              </w:rPr>
+            </w:pPr>
+            <w:r>
+              <w:rPr>
+                <w:rFonts w:asciiTheme="minorHAnsi" w:hAnsiTheme="minorHAnsi" w:cstheme="minorHAnsi"/>
+              </w:rPr>
+              <w:t>474</w:t>
+            </w:r>
+          </w:p>
+        </w:tc>
+        <w:tc>
+          <w:tcPr>
+            <w:tcW w:w="7380" w:type="dxa"/>
+            <w:tcBorders>
+              <w:top w:val="single" w:sz="4" w:space="0" w:color="auto"/>
+              <w:left w:val="single" w:sz="4" w:space="0" w:color="auto"/>
+              <w:bottom w:val="single" w:sz="4" w:space="0" w:color="auto"/>
+              <w:right w:val="single" w:sz="4" w:space="0" w:color="auto"/>
+            </w:tcBorders>
+            <w:shd w:val="clear" w:color="auto" w:fill="auto"/>
+            <w:vAlign w:val="center"/>
+          </w:tcPr>
+          <w:p>
+            <w:pPr>
+              <w:rPr>
+                <w:rFonts w:asciiTheme="minorHAnsi" w:hAnsiTheme="minorHAnsi" w:cstheme="minorHAnsi"/>
+              </w:rPr>
+            </w:pPr>
+            <w:r>
+              <w:rPr>
+                <w:rFonts w:asciiTheme="minorHAnsi" w:hAnsiTheme="minorHAnsi" w:cstheme="minorHAnsi"/>
+              </w:rPr>
+              <w:t>Rental pricing for multiple large containers showing per month per container</w:t>
+            </w:r>
+          </w:p>
+        </w:tc>
+      </w:tr>
+      <w:tr>
+        <w:trPr>
+          <w:cantSplit/>
+          <w:trHeight w:hRule="exact" w:val="568"/>
+        </w:trPr>
+        <w:tc>
+          <w:tcPr>
+            <w:tcW w:w="1530" w:type="dxa"/>
+            <w:tcBorders>
+              <w:top w:val="single" w:sz="4" w:space="0" w:color="auto"/>
+              <w:left w:val="single" w:sz="4" w:space="0" w:color="auto"/>
+              <w:bottom w:val="single" w:sz="4" w:space="0" w:color="auto"/>
+              <w:right w:val="single" w:sz="4" w:space="0" w:color="auto"/>
+            </w:tcBorders>
+            <w:vAlign w:val="center"/>
+          </w:tcPr>
+          <w:p>
+            <w:pPr>
+              <w:pStyle w:val="NoSpacing"/>
+              <w:jc w:val="center"/>
+              <w:rPr>
+                <w:rFonts w:asciiTheme="minorHAnsi" w:hAnsiTheme="minorHAnsi" w:cstheme="minorHAnsi"/>
+              </w:rPr>
+            </w:pPr>
+            <w:r>
+              <w:rPr>
+                <w:rFonts w:asciiTheme="minorHAnsi" w:hAnsiTheme="minorHAnsi" w:cstheme="minorHAnsi"/>
+              </w:rPr>
+              <w:t>473</w:t>
+            </w:r>
+          </w:p>
+        </w:tc>
+        <w:tc>
+          <w:tcPr>
+            <w:tcW w:w="7380" w:type="dxa"/>
+            <w:tcBorders>
+              <w:top w:val="single" w:sz="4" w:space="0" w:color="auto"/>
+              <w:left w:val="single" w:sz="4" w:space="0" w:color="auto"/>
+              <w:bottom w:val="single" w:sz="4" w:space="0" w:color="auto"/>
+              <w:right w:val="single" w:sz="4" w:space="0" w:color="auto"/>
+            </w:tcBorders>
+            <w:shd w:val="clear" w:color="auto" w:fill="auto"/>
+            <w:vAlign w:val="center"/>
+          </w:tcPr>
+          <w:p>
+            <w:pPr>
+              <w:rPr>
+                <w:rFonts w:asciiTheme="minorHAnsi" w:hAnsiTheme="minorHAnsi" w:cstheme="minorHAnsi"/>
+              </w:rPr>
+            </w:pPr>
+            <w:r>
+              <w:rPr>
+                <w:rFonts w:asciiTheme="minorHAnsi" w:hAnsiTheme="minorHAnsi" w:cstheme="minorHAnsi"/>
+              </w:rPr>
+              <w:t>Additional Comp Changes</w:t>
+            </w:r>
+          </w:p>
+        </w:tc>
+      </w:tr>
+      <w:tr>
+        <w:trPr>
+          <w:cantSplit/>
+          <w:trHeight w:hRule="exact" w:val="568"/>
+        </w:trPr>
+        <w:tc>
+          <w:tcPr>
+            <w:tcW w:w="1530" w:type="dxa"/>
+            <w:tcBorders>
+              <w:top w:val="single" w:sz="4" w:space="0" w:color="auto"/>
+              <w:left w:val="single" w:sz="4" w:space="0" w:color="auto"/>
+              <w:bottom w:val="single" w:sz="4" w:space="0" w:color="auto"/>
+              <w:right w:val="single" w:sz="4" w:space="0" w:color="auto"/>
+            </w:tcBorders>
+            <w:vAlign w:val="center"/>
+          </w:tcPr>
+          <w:p>
+            <w:pPr>
+              <w:pStyle w:val="NoSpacing"/>
+              <w:jc w:val="center"/>
+              <w:rPr>
+                <w:rFonts w:asciiTheme="minorHAnsi" w:hAnsiTheme="minorHAnsi" w:cstheme="minorHAnsi"/>
+              </w:rPr>
+            </w:pPr>
+            <w:r>
+              <w:rPr>
+                <w:rFonts w:asciiTheme="minorHAnsi" w:hAnsiTheme="minorHAnsi" w:cstheme="minorHAnsi"/>
+              </w:rPr>
+              <w:t>468</w:t>
+            </w:r>
+          </w:p>
+        </w:tc>
+        <w:tc>
+          <w:tcPr>
+            <w:tcW w:w="7380" w:type="dxa"/>
+            <w:tcBorders>
+              <w:top w:val="single" w:sz="4" w:space="0" w:color="auto"/>
+              <w:left w:val="single" w:sz="4" w:space="0" w:color="auto"/>
+              <w:bottom w:val="single" w:sz="4" w:space="0" w:color="auto"/>
+              <w:right w:val="single" w:sz="4" w:space="0" w:color="auto"/>
+            </w:tcBorders>
+            <w:shd w:val="clear" w:color="auto" w:fill="auto"/>
+            <w:vAlign w:val="center"/>
+          </w:tcPr>
+          <w:p>
+            <w:pPr>
+              <w:rPr>
+                <w:rFonts w:asciiTheme="minorHAnsi" w:hAnsiTheme="minorHAnsi" w:cstheme="minorHAnsi"/>
+              </w:rPr>
+            </w:pPr>
+            <w:r>
+              <w:rPr>
+                <w:rFonts w:asciiTheme="minorHAnsi" w:hAnsiTheme="minorHAnsi" w:cstheme="minorHAnsi"/>
+              </w:rPr>
+              <w:t>Division 4960 (S. Alabama) CSA has Florida T&amp;C's</w:t>
+            </w:r>
+          </w:p>
+        </w:tc>
+      </w:tr>
+      <w:tr>
+        <w:trPr>
+          <w:cantSplit/>
+          <w:trHeight w:hRule="exact" w:val="568"/>
+        </w:trPr>
+        <w:tc>
+          <w:tcPr>
+            <w:tcW w:w="1530" w:type="dxa"/>
+            <w:tcBorders>
+              <w:top w:val="single" w:sz="4" w:space="0" w:color="auto"/>
+              <w:left w:val="single" w:sz="4" w:space="0" w:color="auto"/>
+              <w:bottom w:val="single" w:sz="4" w:space="0" w:color="auto"/>
+              <w:right w:val="single" w:sz="4" w:space="0" w:color="auto"/>
+            </w:tcBorders>
+            <w:vAlign w:val="center"/>
+          </w:tcPr>
+          <w:p>
+            <w:pPr>
+              <w:pStyle w:val="NoSpacing"/>
+              <w:jc w:val="center"/>
+              <w:rPr>
+                <w:rFonts w:asciiTheme="minorHAnsi" w:hAnsiTheme="minorHAnsi" w:cstheme="minorHAnsi"/>
+              </w:rPr>
+            </w:pPr>
+            <w:r>
+              <w:rPr>
+                <w:rFonts w:asciiTheme="minorHAnsi" w:hAnsiTheme="minorHAnsi" w:cstheme="minorHAnsi"/>
+              </w:rPr>
+              <w:t>466</w:t>
+            </w:r>
+          </w:p>
+        </w:tc>
+        <w:tc>
+          <w:tcPr>
+            <w:tcW w:w="7380" w:type="dxa"/>
+            <w:tcBorders>
+              <w:top w:val="single" w:sz="4" w:space="0" w:color="auto"/>
+              <w:left w:val="single" w:sz="4" w:space="0" w:color="auto"/>
+              <w:bottom w:val="single" w:sz="4" w:space="0" w:color="auto"/>
+              <w:right w:val="single" w:sz="4" w:space="0" w:color="auto"/>
+            </w:tcBorders>
+            <w:shd w:val="clear" w:color="auto" w:fill="auto"/>
+            <w:vAlign w:val="center"/>
+          </w:tcPr>
+          <w:p>
+            <w:pPr>
+              <w:rPr>
+                <w:rFonts w:asciiTheme="minorHAnsi" w:hAnsiTheme="minorHAnsi" w:cstheme="minorHAnsi"/>
+              </w:rPr>
+            </w:pPr>
+            <w:r>
+              <w:rPr>
+                <w:rFonts w:asciiTheme="minorHAnsi" w:hAnsiTheme="minorHAnsi" w:cstheme="minorHAnsi"/>
+              </w:rPr>
+              <w:t>Customer CSA printing on 3 pages</w:t>
+            </w:r>
+          </w:p>
+        </w:tc>
+      </w:tr>
+      <w:tr>
+        <w:trPr>
+          <w:cantSplit/>
+          <w:trHeight w:hRule="exact" w:val="568"/>
+        </w:trPr>
+        <w:tc>
+          <w:tcPr>
+            <w:tcW w:w="1530" w:type="dxa"/>
+            <w:tcBorders>
+              <w:top w:val="single" w:sz="4" w:space="0" w:color="auto"/>
+              <w:left w:val="single" w:sz="4" w:space="0" w:color="auto"/>
+              <w:bottom w:val="single" w:sz="4" w:space="0" w:color="auto"/>
+              <w:right w:val="single" w:sz="4" w:space="0" w:color="auto"/>
+            </w:tcBorders>
+            <w:vAlign w:val="center"/>
+          </w:tcPr>
+          <w:p>
+            <w:pPr>
+              <w:pStyle w:val="NoSpacing"/>
+              <w:jc w:val="center"/>
+              <w:rPr>
+                <w:rFonts w:asciiTheme="minorHAnsi" w:hAnsiTheme="minorHAnsi" w:cstheme="minorHAnsi"/>
+              </w:rPr>
+            </w:pPr>
+            <w:r>
+              <w:rPr>
+                <w:rFonts w:asciiTheme="minorHAnsi" w:hAnsiTheme="minorHAnsi" w:cstheme="minorHAnsi"/>
+              </w:rPr>
+              <w:t>446</w:t>
+            </w:r>
+          </w:p>
+        </w:tc>
+        <w:tc>
+          <w:tcPr>
+            <w:tcW w:w="7380" w:type="dxa"/>
+            <w:tcBorders>
+              <w:top w:val="single" w:sz="4" w:space="0" w:color="auto"/>
+              <w:left w:val="single" w:sz="4" w:space="0" w:color="auto"/>
+              <w:bottom w:val="single" w:sz="4" w:space="0" w:color="auto"/>
+              <w:right w:val="single" w:sz="4" w:space="0" w:color="auto"/>
+            </w:tcBorders>
+            <w:shd w:val="clear" w:color="auto" w:fill="auto"/>
+            <w:vAlign w:val="center"/>
+          </w:tcPr>
+          <w:p>
+            <w:pPr>
+              <w:rPr>
+                <w:rFonts w:asciiTheme="minorHAnsi" w:hAnsiTheme="minorHAnsi" w:cstheme="minorHAnsi"/>
+              </w:rPr>
+            </w:pPr>
+            <w:proofErr w:type="spellStart"/>
+            <w:r>
+              <w:rPr>
+                <w:rFonts w:asciiTheme="minorHAnsi" w:hAnsiTheme="minorHAnsi" w:cstheme="minorHAnsi"/>
+              </w:rPr>
+              <w:t>InfoPro</w:t>
+            </w:r>
+            <w:proofErr w:type="spellEnd"/>
+            <w:r>
+              <w:rPr>
+                <w:rFonts w:asciiTheme="minorHAnsi" w:hAnsiTheme="minorHAnsi" w:cstheme="minorHAnsi"/>
+              </w:rPr>
+              <w:t xml:space="preserve"> is receiving duplicate XML records</w:t>
             </w:r>
           </w:p>
         </w:tc>
@@ -3172,11 +3723,13 @@
               <w:jc w:val="center"/>
               <w:rPr>
                 <w:rFonts w:asciiTheme="minorHAnsi" w:hAnsiTheme="minorHAnsi" w:cstheme="minorHAnsi"/>
+                <w:strike/>
               </w:rPr>
             </w:pPr>
             <w:r>
               <w:rPr>
                 <w:rFonts w:asciiTheme="minorHAnsi" w:hAnsiTheme="minorHAnsi" w:cstheme="minorHAnsi"/>
+                <w:strike/>
               </w:rPr>
               <w:t>291</w:t>
             </w:r>
@@ -3198,11 +3751,13 @@
             <w:pPr>
               <w:rPr>
                 <w:rFonts w:asciiTheme="minorHAnsi" w:hAnsiTheme="minorHAnsi" w:cstheme="minorHAnsi"/>
+                <w:strike/>
               </w:rPr>
             </w:pPr>
             <w:r>
               <w:rPr>
                 <w:rFonts w:asciiTheme="minorHAnsi" w:hAnsiTheme="minorHAnsi" w:cstheme="minorHAnsi"/>
+                <w:strike/>
               </w:rPr>
               <w:t>Divisions that don't charge Admin fees bug</w:t>
             </w:r>
@@ -3341,9 +3896,9 @@
           </w:p>
         </w:tc>
       </w:tr>
+      <w:bookmarkEnd w:id="11"/>
       <w:bookmarkEnd w:id="12"/>
       <w:bookmarkEnd w:id="13"/>
-      <w:bookmarkEnd w:id="14"/>
       <w:tr>
         <w:trPr>
           <w:cantSplit/>
@@ -3410,39 +3965,46 @@
           <w:rFonts w:asciiTheme="minorHAnsi" w:hAnsiTheme="minorHAnsi"/>
         </w:rPr>
       </w:pPr>
-      <w:bookmarkStart w:id="16" w:name="_Toc342757862"/>
-      <w:bookmarkStart w:id="17" w:name="_Toc346297770"/>
-      <w:bookmarkStart w:id="18" w:name="_Toc404134500"/>
+      <w:bookmarkStart w:id="15" w:name="_Toc342757862"/>
+      <w:bookmarkStart w:id="16" w:name="_Toc346297770"/>
+      <w:bookmarkStart w:id="17" w:name="_Toc404134500"/>
+    </w:p>
+    <w:p>
+      <w:pPr>
+        <w:rPr>
+          <w:rFonts w:asciiTheme="minorHAnsi" w:hAnsiTheme="minorHAnsi"/>
+          <w:b/>
+          <w:kern w:val="28"/>
+          <w:sz w:val="36"/>
+        </w:rPr>
+      </w:pPr>
+      <w:bookmarkStart w:id="18" w:name="_Toc379450809"/>
+      <w:r>
+        <w:rPr>
+          <w:rFonts w:asciiTheme="minorHAnsi" w:hAnsiTheme="minorHAnsi"/>
+        </w:rPr>
+        <w:br w:type="page"/>
+      </w:r>
     </w:p>
     <w:p>
       <w:pPr>
         <w:pStyle w:val="Heading1"/>
-        <w:numPr>
-          <w:ilvl w:val="0"/>
-          <w:numId w:val="0"/>
-        </w:numPr>
-        <w:rPr>
-          <w:rFonts w:asciiTheme="minorHAnsi" w:hAnsiTheme="minorHAnsi"/>
-        </w:rPr>
-      </w:pPr>
-      <w:bookmarkStart w:id="19" w:name="_Toc379450809"/>
-    </w:p>
-    <w:p>
-      <w:pPr>
-        <w:pStyle w:val="Heading1"/>
-        <w:rPr>
-          <w:rFonts w:asciiTheme="minorHAnsi" w:hAnsiTheme="minorHAnsi"/>
-        </w:rPr>
-      </w:pPr>
-      <w:bookmarkStart w:id="20" w:name="_Toc413941991"/>
-      <w:r>
-        <w:rPr>
-          <w:rFonts w:asciiTheme="minorHAnsi" w:hAnsiTheme="minorHAnsi"/>
-        </w:rPr>
+        <w:rPr>
+          <w:rFonts w:asciiTheme="minorHAnsi" w:hAnsiTheme="minorHAnsi"/>
+        </w:rPr>
+      </w:pPr>
+      <w:bookmarkStart w:id="19" w:name="_Toc416427765"/>
+      <w:bookmarkStart w:id="20" w:name="_GoBack"/>
+      <w:bookmarkEnd w:id="20"/>
+      <w:r>
+        <w:rPr>
+          <w:rFonts w:asciiTheme="minorHAnsi" w:hAnsiTheme="minorHAnsi"/>
+        </w:rPr>
+        <w:lastRenderedPageBreak/>
         <w:t>Assumptions</w:t>
       </w:r>
+      <w:bookmarkEnd w:id="18"/>
       <w:bookmarkEnd w:id="19"/>
-      <w:bookmarkEnd w:id="20"/>
     </w:p>
     <w:p>
       <w:pPr>
@@ -3466,7 +4028,7 @@
           <w:rFonts w:asciiTheme="minorHAnsi" w:hAnsiTheme="minorHAnsi"/>
         </w:rPr>
       </w:pPr>
-      <w:bookmarkStart w:id="21" w:name="_Toc413941992"/>
+      <w:bookmarkStart w:id="21" w:name="_Toc416427766"/>
       <w:r>
         <w:rPr>
           <w:rFonts w:asciiTheme="minorHAnsi" w:hAnsiTheme="minorHAnsi"/>
@@ -3477,35 +4039,60 @@
     </w:p>
     <w:p>
       <w:pPr>
+        <w:pStyle w:val="BodyText"/>
+        <w:rPr>
+          <w:rFonts w:asciiTheme="minorHAnsi" w:hAnsiTheme="minorHAnsi"/>
+        </w:rPr>
+      </w:pPr>
+    </w:p>
+    <w:p>
+      <w:pPr>
         <w:pStyle w:val="Heading2"/>
         <w:rPr>
-          <w:rFonts w:asciiTheme="minorHAnsi" w:hAnsiTheme="minorHAnsi"/>
-          <w:caps/>
+          <w:rFonts w:asciiTheme="minorHAnsi" w:hAnsiTheme="minorHAnsi" w:cstheme="minorHAnsi"/>
+        </w:rPr>
+      </w:pPr>
+      <w:bookmarkStart w:id="22" w:name="_Toc416427767"/>
+      <w:r>
+        <w:rPr>
+          <w:rFonts w:asciiTheme="minorHAnsi" w:hAnsiTheme="minorHAnsi"/>
           <w:szCs w:val="28"/>
         </w:rPr>
-      </w:pPr>
-      <w:bookmarkStart w:id="22" w:name="_Toc413941993"/>
+        <w:t>#</w:t>
+      </w:r>
       <w:r>
         <w:rPr>
           <w:rFonts w:asciiTheme="minorHAnsi" w:hAnsiTheme="minorHAnsi"/>
           <w:szCs w:val="28"/>
         </w:rPr>
-        <w:t>#</w:t>
+        <w:t>483</w:t>
+      </w:r>
+      <w:r>
+        <w:t xml:space="preserve"> </w:t>
       </w:r>
       <w:r>
         <w:rPr>
           <w:rFonts w:asciiTheme="minorHAnsi" w:hAnsiTheme="minorHAnsi"/>
           <w:szCs w:val="28"/>
         </w:rPr>
-        <w:t xml:space="preserve">458 </w:t>
-      </w:r>
-      <w:r>
-        <w:rPr>
-          <w:rFonts w:asciiTheme="minorHAnsi" w:hAnsiTheme="minorHAnsi" w:cstheme="minorHAnsi"/>
-        </w:rPr>
-        <w:t>Existing Customer New Container VCD not on CSA if CSA box is not checked</w:t>
+        <w:t xml:space="preserve">For a Large Container Quote, the Help Text on the Total Estimated Hauls/Month is </w:t>
+      </w:r>
+      <w:proofErr w:type="gramStart"/>
+      <w:r>
+        <w:rPr>
+          <w:rFonts w:asciiTheme="minorHAnsi" w:hAnsiTheme="minorHAnsi"/>
+          <w:szCs w:val="28"/>
+        </w:rPr>
+        <w:t>Wrong</w:t>
       </w:r>
       <w:bookmarkEnd w:id="22"/>
+      <w:proofErr w:type="gramEnd"/>
+      <w:r>
+        <w:rPr>
+          <w:rFonts w:asciiTheme="minorHAnsi" w:hAnsiTheme="minorHAnsi" w:cstheme="minorHAnsi"/>
+        </w:rPr>
+        <w:t> </w:t>
+      </w:r>
     </w:p>
     <w:p>
       <w:pPr>
@@ -3531,18 +4118,37 @@
         <w:spacing w:after="0"/>
         <w:ind w:left="576"/>
         <w:rPr>
-          <w:rFonts w:asciiTheme="minorHAnsi" w:hAnsiTheme="minorHAnsi" w:cstheme="minorHAnsi"/>
-          <w:color w:val="333333"/>
-          <w:shd w:val="clear" w:color="auto" w:fill="FFFFFF"/>
-        </w:rPr>
-      </w:pPr>
-      <w:r>
-        <w:rPr>
-          <w:rFonts w:asciiTheme="minorHAnsi" w:hAnsiTheme="minorHAnsi" w:cstheme="minorHAnsi"/>
-          <w:color w:val="333333"/>
-          <w:shd w:val="clear" w:color="auto" w:fill="FFFFFF"/>
-        </w:rPr>
-        <w:t>If you do a quote for an existing customer and add a new container with a VCD but do not click on the CSA box on the Generate Docs page, you are able to finalize and the VCD will not show up on the notes.</w:t>
+          <w:rStyle w:val="apple-converted-space"/>
+          <w:rFonts w:asciiTheme="minorHAnsi" w:hAnsiTheme="minorHAnsi" w:cstheme="minorHAnsi"/>
+          <w:color w:val="333333"/>
+          <w:shd w:val="clear" w:color="auto" w:fill="FFFFFF"/>
+        </w:rPr>
+      </w:pPr>
+      <w:r>
+        <w:rPr>
+          <w:rFonts w:asciiTheme="minorHAnsi" w:hAnsiTheme="minorHAnsi" w:cstheme="minorHAnsi"/>
+          <w:color w:val="333333"/>
+          <w:shd w:val="clear" w:color="auto" w:fill="FFFFFF"/>
+        </w:rPr>
+        <w:t xml:space="preserve">For a Large Container Quote, the Help Text on the Total Estimated Hauls/Month is </w:t>
+      </w:r>
+      <w:proofErr w:type="gramStart"/>
+      <w:r>
+        <w:rPr>
+          <w:rFonts w:asciiTheme="minorHAnsi" w:hAnsiTheme="minorHAnsi" w:cstheme="minorHAnsi"/>
+          <w:color w:val="333333"/>
+          <w:shd w:val="clear" w:color="auto" w:fill="FFFFFF"/>
+        </w:rPr>
+        <w:t>Wrong</w:t>
+      </w:r>
+      <w:proofErr w:type="gramEnd"/>
+      <w:r>
+        <w:rPr>
+          <w:rFonts w:asciiTheme="minorHAnsi" w:hAnsiTheme="minorHAnsi" w:cstheme="minorHAnsi"/>
+          <w:color w:val="333333"/>
+          <w:shd w:val="clear" w:color="auto" w:fill="FFFFFF"/>
+        </w:rPr>
+        <w:t>. It currently instructs the user that they should calculate out the rate when they shouldn't.</w:t>
       </w:r>
     </w:p>
     <w:p>
@@ -3599,7 +4205,25 @@
           <w:color w:val="333333"/>
           <w:shd w:val="clear" w:color="auto" w:fill="FFFFFF"/>
         </w:rPr>
-        <w:t>Display the VCD on the office use CSA regardless of the customer CSA was printed.  Add validation for existing customers to ensure the customer CSA checkbox on the Generate Docs page is checked.</w:t>
+        <w:t xml:space="preserve">We recommend it read: This field is the estimated hauls/month per container. Ex: If you have 2 - 40 yard Open Tops that are to be </w:t>
+      </w:r>
+      <w:proofErr w:type="gramStart"/>
+      <w:r>
+        <w:rPr>
+          <w:rFonts w:asciiTheme="minorHAnsi" w:hAnsiTheme="minorHAnsi" w:cstheme="minorHAnsi"/>
+          <w:color w:val="333333"/>
+          <w:shd w:val="clear" w:color="auto" w:fill="FFFFFF"/>
+        </w:rPr>
+        <w:t>hauled 3x/month each,</w:t>
+      </w:r>
+      <w:proofErr w:type="gramEnd"/>
+      <w:r>
+        <w:rPr>
+          <w:rFonts w:asciiTheme="minorHAnsi" w:hAnsiTheme="minorHAnsi" w:cstheme="minorHAnsi"/>
+          <w:color w:val="333333"/>
+          <w:shd w:val="clear" w:color="auto" w:fill="FFFFFF"/>
+        </w:rPr>
+        <w:t xml:space="preserve"> the Total Estimated Hauls per Container per Month equals 3. It is used to calculate hauling costs. The Proposal and Sample Invoice will use this field to calculate monthly haul charges.</w:t>
       </w:r>
     </w:p>
     <w:p>
@@ -3672,21 +4296,6 @@
     <w:p>
       <w:pPr>
         <w:pStyle w:val="BodyText"/>
-        <w:spacing w:after="0"/>
-        <w:ind w:left="576"/>
-        <w:rPr>
-          <w:rFonts w:asciiTheme="minorHAnsi" w:hAnsiTheme="minorHAnsi" w:cs="Helvetica"/>
-          <w:color w:val="333333"/>
-          <w:shd w:val="clear" w:color="auto" w:fill="FFFFFF"/>
-        </w:rPr>
-      </w:pPr>
-    </w:p>
-    <w:p>
-      <w:pPr>
-        <w:pStyle w:val="BodyText"/>
-        <w:rPr>
-          <w:rFonts w:asciiTheme="minorHAnsi" w:hAnsiTheme="minorHAnsi"/>
-        </w:rPr>
       </w:pPr>
     </w:p>
     <w:p>
@@ -3694,40 +4303,39 @@
         <w:pStyle w:val="Heading2"/>
         <w:rPr>
           <w:rFonts w:asciiTheme="minorHAnsi" w:hAnsiTheme="minorHAnsi"/>
-          <w:caps/>
           <w:szCs w:val="28"/>
         </w:rPr>
       </w:pPr>
-      <w:bookmarkStart w:id="23" w:name="_Toc413941994"/>
-      <w:r>
-        <w:rPr>
-          <w:rFonts w:asciiTheme="minorHAnsi" w:hAnsiTheme="minorHAnsi"/>
-          <w:caps/>
+      <w:bookmarkStart w:id="23" w:name="_Toc416427768"/>
+      <w:r>
+        <w:rPr>
+          <w:rFonts w:asciiTheme="minorHAnsi" w:hAnsiTheme="minorHAnsi"/>
           <w:szCs w:val="28"/>
         </w:rPr>
-        <w:t>#</w:t>
-      </w:r>
-      <w:r>
-        <w:rPr>
-          <w:rFonts w:asciiTheme="minorHAnsi" w:hAnsiTheme="minorHAnsi"/>
-          <w:caps/>
+        <w:t xml:space="preserve">#474 </w:t>
+      </w:r>
+      <w:proofErr w:type="gramStart"/>
+      <w:r>
+        <w:rPr>
+          <w:rFonts w:asciiTheme="minorHAnsi" w:hAnsiTheme="minorHAnsi" w:cstheme="minorHAnsi"/>
+        </w:rPr>
+        <w:t>Rental</w:t>
+      </w:r>
+      <w:proofErr w:type="gramEnd"/>
+      <w:r>
+        <w:rPr>
+          <w:rFonts w:asciiTheme="minorHAnsi" w:hAnsiTheme="minorHAnsi" w:cstheme="minorHAnsi"/>
+        </w:rPr>
+        <w:t xml:space="preserve"> pricing for multiple large containers showing per month per container</w:t>
+      </w:r>
+      <w:r>
+        <w:rPr>
+          <w:rFonts w:asciiTheme="minorHAnsi" w:hAnsiTheme="minorHAnsi"/>
           <w:szCs w:val="28"/>
         </w:rPr>
-        <w:t xml:space="preserve">420 </w:t>
-      </w:r>
-      <w:r>
-        <w:rPr>
-          <w:rFonts w:asciiTheme="minorHAnsi" w:hAnsiTheme="minorHAnsi" w:cstheme="minorHAnsi"/>
-        </w:rPr>
-        <w:t>Disposal Site Missing - Correct in CMC, Showing in Test, Missing in Prod</w:t>
+        <w:t>.</w:t>
       </w:r>
       <w:bookmarkEnd w:id="23"/>
-      <w:r>
-        <w:rPr>
-          <w:rFonts w:asciiTheme="minorHAnsi" w:hAnsiTheme="minorHAnsi" w:cstheme="minorHAnsi"/>
-        </w:rPr>
-        <w:t> </w:t>
-      </w:r>
     </w:p>
     <w:p>
       <w:pPr>
@@ -3753,36 +4361,27 @@
         <w:spacing w:after="0"/>
         <w:ind w:left="576"/>
         <w:rPr>
-          <w:rFonts w:asciiTheme="minorHAnsi" w:hAnsiTheme="minorHAnsi" w:cstheme="minorHAnsi"/>
-          <w:color w:val="333333"/>
-          <w:shd w:val="clear" w:color="auto" w:fill="FFFFFF"/>
-        </w:rPr>
-      </w:pPr>
-      <w:r>
-        <w:rPr>
-          <w:rFonts w:asciiTheme="minorHAnsi" w:hAnsiTheme="minorHAnsi" w:cstheme="minorHAnsi"/>
-          <w:color w:val="333333"/>
-          <w:shd w:val="clear" w:color="auto" w:fill="FFFFFF"/>
-        </w:rPr>
-        <w:t xml:space="preserve">Disposal Site Missing from </w:t>
-      </w:r>
-      <w:proofErr w:type="gramStart"/>
-      <w:r>
-        <w:rPr>
-          <w:rFonts w:asciiTheme="minorHAnsi" w:hAnsiTheme="minorHAnsi" w:cstheme="minorHAnsi"/>
-          <w:color w:val="333333"/>
-          <w:shd w:val="clear" w:color="auto" w:fill="FFFFFF"/>
-        </w:rPr>
-        <w:t>Prod,</w:t>
-      </w:r>
-      <w:proofErr w:type="gramEnd"/>
-      <w:r>
-        <w:rPr>
-          <w:rFonts w:asciiTheme="minorHAnsi" w:hAnsiTheme="minorHAnsi" w:cstheme="minorHAnsi"/>
-          <w:color w:val="333333"/>
-          <w:shd w:val="clear" w:color="auto" w:fill="FFFFFF"/>
-        </w:rPr>
-        <w:t xml:space="preserve"> yet appears to be set up correctly in CMC and is also showing in Test.</w:t>
+          <w:rStyle w:val="apple-converted-space"/>
+          <w:rFonts w:asciiTheme="minorHAnsi" w:hAnsiTheme="minorHAnsi" w:cstheme="minorHAnsi"/>
+          <w:color w:val="333333"/>
+          <w:shd w:val="clear" w:color="auto" w:fill="FFFFFF"/>
+        </w:rPr>
+      </w:pPr>
+      <w:r>
+        <w:rPr>
+          <w:rFonts w:asciiTheme="minorHAnsi" w:hAnsiTheme="minorHAnsi" w:cstheme="minorHAnsi"/>
+          <w:color w:val="333333"/>
+          <w:shd w:val="clear" w:color="auto" w:fill="FFFFFF"/>
+        </w:rPr>
+        <w:t>Rental for large container is showing monthly amount in line item and monthly totals and not taking frequency into account if more than one container</w:t>
+      </w:r>
+      <w:r>
+        <w:rPr>
+          <w:rFonts w:asciiTheme="minorHAnsi" w:hAnsiTheme="minorHAnsi" w:cstheme="minorHAnsi"/>
+          <w:color w:val="333333"/>
+          <w:shd w:val="clear" w:color="auto" w:fill="FFFFFF"/>
+        </w:rPr>
+        <w:t>.</w:t>
       </w:r>
     </w:p>
     <w:p>
@@ -3828,33 +4427,23 @@
         <w:spacing w:after="0"/>
         <w:ind w:left="576"/>
         <w:rPr>
-          <w:rStyle w:val="apple-converted-space"/>
-          <w:rFonts w:asciiTheme="minorHAnsi" w:hAnsiTheme="minorHAnsi" w:cstheme="minorHAnsi"/>
-          <w:color w:val="333333"/>
-          <w:shd w:val="clear" w:color="auto" w:fill="FFFFFF"/>
-        </w:rPr>
-      </w:pPr>
-      <w:r>
-        <w:rPr>
-          <w:rStyle w:val="apple-converted-space"/>
-          <w:rFonts w:asciiTheme="minorHAnsi" w:hAnsiTheme="minorHAnsi" w:cstheme="minorHAnsi"/>
-          <w:color w:val="333333"/>
-          <w:shd w:val="clear" w:color="auto" w:fill="FFFFFF"/>
-        </w:rPr>
-        <w:t>Check the constraint rules in prod vs test</w:t>
-      </w:r>
-      <w:r>
-        <w:rPr>
-          <w:rStyle w:val="apple-converted-space"/>
-          <w:rFonts w:asciiTheme="minorHAnsi" w:hAnsiTheme="minorHAnsi" w:cstheme="minorHAnsi"/>
-          <w:color w:val="333333"/>
-          <w:shd w:val="clear" w:color="auto" w:fill="FFFFFF"/>
-        </w:rPr>
-        <w:t>. Move them into the commerce engine so they are migrated automatically.</w:t>
-      </w:r>
-      <w:r>
-        <w:rPr>
-          <w:rStyle w:val="apple-converted-space"/>
+          <w:rFonts w:asciiTheme="minorHAnsi" w:hAnsiTheme="minorHAnsi" w:cstheme="minorHAnsi"/>
+          <w:color w:val="333333"/>
+          <w:shd w:val="clear" w:color="auto" w:fill="FFFFFF"/>
+        </w:rPr>
+      </w:pPr>
+      <w:proofErr w:type="gramStart"/>
+      <w:r>
+        <w:rPr>
+          <w:rFonts w:asciiTheme="minorHAnsi" w:hAnsiTheme="minorHAnsi" w:cstheme="minorHAnsi"/>
+          <w:color w:val="333333"/>
+          <w:shd w:val="clear" w:color="auto" w:fill="FFFFFF"/>
+        </w:rPr>
+        <w:t>Multiplied the market rental rate with quantity to generate market rental rate per month for calculations.</w:t>
+      </w:r>
+      <w:proofErr w:type="gramEnd"/>
+      <w:r>
+        <w:rPr>
           <w:rFonts w:asciiTheme="minorHAnsi" w:hAnsiTheme="minorHAnsi" w:cstheme="minorHAnsi"/>
           <w:color w:val="333333"/>
           <w:shd w:val="clear" w:color="auto" w:fill="FFFFFF"/>
@@ -3868,20 +4457,224 @@
         <w:spacing w:after="0"/>
         <w:ind w:left="576"/>
         <w:rPr>
-          <w:rFonts w:asciiTheme="minorHAnsi" w:hAnsiTheme="minorHAnsi" w:cstheme="minorHAnsi"/>
-          <w:color w:val="333333"/>
-          <w:shd w:val="clear" w:color="auto" w:fill="FFFFFF"/>
-        </w:rPr>
-      </w:pPr>
-      <w:r>
-        <w:rPr>
-          <w:rFonts w:asciiTheme="minorHAnsi" w:hAnsiTheme="minorHAnsi" w:cstheme="minorHAnsi"/>
-          <w:noProof/>
-        </w:rPr>
+          <w:rStyle w:val="apple-converted-space"/>
+          <w:rFonts w:asciiTheme="minorHAnsi" w:hAnsiTheme="minorHAnsi" w:cstheme="minorHAnsi"/>
+          <w:b/>
+          <w:color w:val="333333"/>
+          <w:shd w:val="clear" w:color="auto" w:fill="FFFFFF"/>
+        </w:rPr>
+      </w:pPr>
+    </w:p>
+    <w:p>
+      <w:pPr>
+        <w:pStyle w:val="BodyText"/>
+        <w:spacing w:after="0"/>
+        <w:ind w:left="576"/>
+        <w:rPr>
+          <w:rFonts w:asciiTheme="minorHAnsi" w:hAnsiTheme="minorHAnsi" w:cstheme="minorHAnsi"/>
+          <w:b/>
+          <w:color w:val="333333"/>
+          <w:shd w:val="clear" w:color="auto" w:fill="FFFFFF"/>
+        </w:rPr>
+      </w:pPr>
+      <w:r>
+        <w:rPr>
+          <w:rFonts w:asciiTheme="minorHAnsi" w:hAnsiTheme="minorHAnsi" w:cstheme="minorHAnsi"/>
+          <w:b/>
+          <w:color w:val="333333"/>
+          <w:shd w:val="clear" w:color="auto" w:fill="FFFFFF"/>
+        </w:rPr>
+        <w:t xml:space="preserve">BI or </w:t>
+      </w:r>
+      <w:proofErr w:type="spellStart"/>
+      <w:r>
+        <w:rPr>
+          <w:rFonts w:asciiTheme="minorHAnsi" w:hAnsiTheme="minorHAnsi" w:cstheme="minorHAnsi"/>
+          <w:b/>
+          <w:color w:val="333333"/>
+          <w:shd w:val="clear" w:color="auto" w:fill="FFFFFF"/>
+        </w:rPr>
+        <w:t>InfoPro</w:t>
+      </w:r>
+      <w:proofErr w:type="spellEnd"/>
+    </w:p>
+    <w:p>
+      <w:pPr>
+        <w:pStyle w:val="BodyText"/>
+        <w:spacing w:after="0"/>
+        <w:ind w:left="576"/>
+        <w:rPr>
+          <w:rFonts w:asciiTheme="minorHAnsi" w:hAnsiTheme="minorHAnsi" w:cstheme="minorHAnsi"/>
+          <w:color w:val="333333"/>
+          <w:shd w:val="clear" w:color="auto" w:fill="FFFFFF"/>
+        </w:rPr>
+      </w:pPr>
+      <w:r>
+        <w:rPr>
+          <w:rFonts w:asciiTheme="minorHAnsi" w:hAnsiTheme="minorHAnsi" w:cstheme="minorHAnsi"/>
+          <w:color w:val="333333"/>
+          <w:shd w:val="clear" w:color="auto" w:fill="FFFFFF"/>
+        </w:rPr>
+        <w:t>No Impact</w:t>
+      </w:r>
+    </w:p>
+    <w:p>
+      <w:pPr>
+        <w:pStyle w:val="BodyText"/>
+      </w:pPr>
+    </w:p>
+    <w:p>
+      <w:pPr>
+        <w:pStyle w:val="Heading2"/>
+        <w:rPr>
+          <w:rFonts w:asciiTheme="minorHAnsi" w:hAnsiTheme="minorHAnsi"/>
+          <w:szCs w:val="28"/>
+        </w:rPr>
+      </w:pPr>
+      <w:bookmarkStart w:id="24" w:name="_Toc416427769"/>
+      <w:r>
+        <w:rPr>
+          <w:rFonts w:asciiTheme="minorHAnsi" w:hAnsiTheme="minorHAnsi"/>
+          <w:szCs w:val="28"/>
+        </w:rPr>
+        <w:t>#473 Additional Comp Changes</w:t>
+      </w:r>
+      <w:bookmarkEnd w:id="24"/>
+    </w:p>
+    <w:p>
+      <w:pPr>
+        <w:pStyle w:val="BodyText"/>
+        <w:spacing w:after="0"/>
+        <w:ind w:left="576"/>
+        <w:rPr>
+          <w:rFonts w:asciiTheme="minorHAnsi" w:hAnsiTheme="minorHAnsi" w:cstheme="minorHAnsi"/>
+          <w:b/>
+        </w:rPr>
+      </w:pPr>
+      <w:r>
+        <w:rPr>
+          <w:rFonts w:asciiTheme="minorHAnsi" w:hAnsiTheme="minorHAnsi" w:cstheme="minorHAnsi"/>
+          <w:b/>
+        </w:rPr>
+        <w:t>Issue</w:t>
+      </w:r>
+    </w:p>
+    <w:p>
+      <w:pPr>
+        <w:pStyle w:val="BodyText"/>
+        <w:spacing w:after="0"/>
+        <w:ind w:left="576"/>
+        <w:rPr>
+          <w:rStyle w:val="apple-converted-space"/>
+          <w:rFonts w:asciiTheme="minorHAnsi" w:hAnsiTheme="minorHAnsi" w:cstheme="minorHAnsi"/>
+          <w:color w:val="333333"/>
+          <w:shd w:val="clear" w:color="auto" w:fill="FFFFFF"/>
+        </w:rPr>
+      </w:pPr>
+      <w:r>
+        <w:rPr>
+          <w:rFonts w:asciiTheme="minorHAnsi" w:hAnsiTheme="minorHAnsi" w:cstheme="minorHAnsi"/>
+          <w:color w:val="333333"/>
+          <w:shd w:val="clear" w:color="auto" w:fill="FFFFFF"/>
+        </w:rPr>
+        <w:t xml:space="preserve">We should </w:t>
+      </w:r>
+      <w:r>
+        <w:rPr>
+          <w:rFonts w:asciiTheme="minorHAnsi" w:hAnsiTheme="minorHAnsi" w:cstheme="minorHAnsi"/>
+          <w:color w:val="333333"/>
+          <w:shd w:val="clear" w:color="auto" w:fill="FFFFFF"/>
+        </w:rPr>
+        <w:t xml:space="preserve">not provide term compensation on MTM or 12 month Terms. </w:t>
+      </w:r>
+      <w:proofErr w:type="gramStart"/>
+      <w:r>
+        <w:rPr>
+          <w:rFonts w:asciiTheme="minorHAnsi" w:hAnsiTheme="minorHAnsi" w:cstheme="minorHAnsi"/>
+          <w:color w:val="333333"/>
+          <w:shd w:val="clear" w:color="auto" w:fill="FFFFFF"/>
+        </w:rPr>
+        <w:t>Only credit for 24 or 36 month terms.</w:t>
+      </w:r>
+      <w:proofErr w:type="gramEnd"/>
+    </w:p>
+    <w:p>
+      <w:pPr>
+        <w:pStyle w:val="BodyText"/>
+        <w:spacing w:after="0"/>
+        <w:ind w:left="576"/>
+        <w:rPr>
+          <w:rStyle w:val="apple-converted-space"/>
+          <w:rFonts w:asciiTheme="minorHAnsi" w:hAnsiTheme="minorHAnsi" w:cstheme="minorHAnsi"/>
+          <w:color w:val="333333"/>
+          <w:shd w:val="clear" w:color="auto" w:fill="FFFFFF"/>
+        </w:rPr>
+      </w:pPr>
+    </w:p>
+    <w:p>
+      <w:pPr>
+        <w:pStyle w:val="BodyText"/>
+        <w:spacing w:after="0"/>
+        <w:ind w:left="576"/>
+        <w:rPr>
+          <w:rStyle w:val="apple-converted-space"/>
+          <w:rFonts w:asciiTheme="minorHAnsi" w:hAnsiTheme="minorHAnsi" w:cstheme="minorHAnsi"/>
+          <w:b/>
+          <w:color w:val="333333"/>
+          <w:shd w:val="clear" w:color="auto" w:fill="FFFFFF"/>
+        </w:rPr>
+      </w:pPr>
+      <w:r>
+        <w:rPr>
+          <w:rStyle w:val="apple-converted-space"/>
+          <w:rFonts w:asciiTheme="minorHAnsi" w:hAnsiTheme="minorHAnsi" w:cstheme="minorHAnsi"/>
+          <w:b/>
+          <w:color w:val="333333"/>
+          <w:shd w:val="clear" w:color="auto" w:fill="FFFFFF"/>
+        </w:rPr>
+        <w:t>Design</w:t>
+      </w:r>
+    </w:p>
+    <w:p>
+      <w:pPr>
+        <w:pStyle w:val="BodyText"/>
+        <w:spacing w:after="0"/>
+        <w:ind w:left="576"/>
+        <w:rPr>
+          <w:rFonts w:asciiTheme="minorHAnsi" w:hAnsiTheme="minorHAnsi" w:cstheme="minorHAnsi"/>
+          <w:color w:val="333333"/>
+          <w:shd w:val="clear" w:color="auto" w:fill="FFFFFF"/>
+        </w:rPr>
+      </w:pPr>
+      <w:r>
+        <w:rPr>
+          <w:rFonts w:asciiTheme="minorHAnsi" w:hAnsiTheme="minorHAnsi" w:cstheme="minorHAnsi"/>
+          <w:color w:val="333333"/>
+          <w:shd w:val="clear" w:color="auto" w:fill="FFFFFF"/>
+        </w:rPr>
+        <w:t xml:space="preserve">The payment for a non-rate restricted account will only be eligible for contract terms of 24 months or greater. Contract terms of MTM or 12 months will not qualify for the rate restriction additional payment. </w:t>
+      </w:r>
+    </w:p>
+    <w:p>
+      <w:pPr>
+        <w:pStyle w:val="BodyText"/>
+        <w:spacing w:after="0"/>
+        <w:ind w:left="576"/>
+        <w:rPr>
+          <w:rFonts w:asciiTheme="minorHAnsi" w:hAnsiTheme="minorHAnsi" w:cstheme="minorHAnsi"/>
+          <w:color w:val="333333"/>
+          <w:shd w:val="clear" w:color="auto" w:fill="FFFFFF"/>
+        </w:rPr>
+      </w:pPr>
+      <w:r>
+        <w:rPr>
+          <w:noProof/>
+        </w:rPr>
+        <w:lastRenderedPageBreak/>
         <w:drawing>
-          <wp:inline distT="0" distB="0" distL="0" distR="0" wp14:anchorId="5A97DA65" wp14:editId="0EA24D1B">
-            <wp:extent cx="5715000" cy="1839668"/>
-            <wp:effectExtent l="0" t="0" r="0" b="8255"/>
+          <wp:inline distT="0" distB="0" distL="0" distR="0" wp14:anchorId="20D30146" wp14:editId="43D48DEE">
+            <wp:extent cx="5715000" cy="762000"/>
+            <wp:effectExtent l="0" t="0" r="0" b="0"/>
             <wp:docPr id="1" name="Picture 1"/>
             <wp:cNvGraphicFramePr>
               <a:graphicFrameLocks xmlns:a="http://schemas.openxmlformats.org/drawingml/2006/main" noChangeAspect="1"/>
@@ -3902,7 +4695,7 @@
                   <pic:spPr>
                     <a:xfrm>
                       <a:off x="0" y="0"/>
-                      <a:ext cx="5715000" cy="1839668"/>
+                      <a:ext cx="5715000" cy="762000"/>
                     </a:xfrm>
                     <a:prstGeom prst="rect">
                       <a:avLst/>
@@ -3965,6 +4758,7 @@
     <w:p>
       <w:pPr>
         <w:pStyle w:val="BodyText"/>
+        <w:spacing w:after="0"/>
         <w:ind w:left="576"/>
         <w:rPr>
           <w:rFonts w:asciiTheme="minorHAnsi" w:hAnsiTheme="minorHAnsi" w:cstheme="minorHAnsi"/>
@@ -3984,45 +4778,30 @@
     <w:p>
       <w:pPr>
         <w:pStyle w:val="BodyText"/>
-        <w:ind w:left="576"/>
-        <w:rPr>
-          <w:rStyle w:val="apple-converted-space"/>
-          <w:rFonts w:asciiTheme="minorHAnsi" w:hAnsiTheme="minorHAnsi" w:cs="Helvetica"/>
-          <w:color w:val="333333"/>
-          <w:shd w:val="clear" w:color="auto" w:fill="FFFFFF"/>
-        </w:rPr>
       </w:pPr>
     </w:p>
     <w:p>
       <w:pPr>
         <w:pStyle w:val="Heading2"/>
         <w:rPr>
+          <w:rFonts w:asciiTheme="minorHAnsi" w:hAnsiTheme="minorHAnsi" w:cstheme="minorHAnsi"/>
+        </w:rPr>
+      </w:pPr>
+      <w:bookmarkStart w:id="25" w:name="_Toc416427770"/>
+      <w:r>
+        <w:rPr>
           <w:rFonts w:asciiTheme="minorHAnsi" w:hAnsiTheme="minorHAnsi"/>
           <w:szCs w:val="28"/>
         </w:rPr>
-      </w:pPr>
-      <w:bookmarkStart w:id="24" w:name="_Toc413941995"/>
-      <w:r>
-        <w:rPr>
-          <w:rFonts w:asciiTheme="minorHAnsi" w:hAnsiTheme="minorHAnsi"/>
-          <w:szCs w:val="28"/>
-        </w:rPr>
-        <w:t>#</w:t>
-      </w:r>
-      <w:r>
-        <w:rPr>
-          <w:rFonts w:asciiTheme="minorHAnsi" w:hAnsiTheme="minorHAnsi"/>
-          <w:szCs w:val="28"/>
-        </w:rPr>
-        <w:t xml:space="preserve">407 </w:t>
-      </w:r>
-      <w:r>
-        <w:rPr>
-          <w:rFonts w:asciiTheme="minorHAnsi" w:hAnsiTheme="minorHAnsi" w:cstheme="minorHAnsi"/>
-        </w:rPr>
-        <w:t>Admin fee on Customer Facing CSA waived for existing customer with Admin fee yes</w:t>
-      </w:r>
-      <w:bookmarkEnd w:id="24"/>
+        <w:t xml:space="preserve">#468 </w:t>
+      </w:r>
+      <w:r>
+        <w:rPr>
+          <w:rFonts w:asciiTheme="minorHAnsi" w:hAnsiTheme="minorHAnsi" w:cstheme="minorHAnsi"/>
+        </w:rPr>
+        <w:t>Division 4960 (S. Alabama) CSA has Florida T&amp;C's</w:t>
+      </w:r>
+      <w:bookmarkEnd w:id="25"/>
     </w:p>
     <w:p>
       <w:pPr>
@@ -4048,18 +4827,19 @@
         <w:spacing w:after="0"/>
         <w:ind w:left="576"/>
         <w:rPr>
-          <w:rFonts w:asciiTheme="minorHAnsi" w:hAnsiTheme="minorHAnsi" w:cstheme="minorHAnsi"/>
-          <w:color w:val="333333"/>
-          <w:shd w:val="clear" w:color="auto" w:fill="FFFFFF"/>
-        </w:rPr>
-      </w:pPr>
-      <w:r>
-        <w:rPr>
-          <w:rFonts w:asciiTheme="minorHAnsi" w:hAnsiTheme="minorHAnsi" w:cstheme="minorHAnsi"/>
-          <w:color w:val="333333"/>
-          <w:shd w:val="clear" w:color="auto" w:fill="FFFFFF"/>
-        </w:rPr>
-        <w:t>If an existing customer that is charged Admin fee adds service or site the customer facing CSA will show exempt from admin fee. This is misleading to customer who could claim that the contract shows he does not pay the admin fee.</w:t>
+          <w:rStyle w:val="apple-converted-space"/>
+          <w:rFonts w:asciiTheme="minorHAnsi" w:hAnsiTheme="minorHAnsi" w:cstheme="minorHAnsi"/>
+          <w:color w:val="333333"/>
+          <w:shd w:val="clear" w:color="auto" w:fill="FFFFFF"/>
+        </w:rPr>
+      </w:pPr>
+      <w:r>
+        <w:rPr>
+          <w:rFonts w:asciiTheme="minorHAnsi" w:hAnsiTheme="minorHAnsi" w:cstheme="minorHAnsi"/>
+          <w:color w:val="333333"/>
+          <w:shd w:val="clear" w:color="auto" w:fill="FFFFFF"/>
+        </w:rPr>
+        <w:t>Division 4960 is in S. Alabama, but the CSA is Florida and has Florida T&amp;C.</w:t>
       </w:r>
     </w:p>
     <w:p>
@@ -4105,54 +4885,101 @@
         <w:spacing w:after="0"/>
         <w:ind w:left="576"/>
         <w:rPr>
-          <w:rStyle w:val="apple-converted-space"/>
-          <w:rFonts w:asciiTheme="minorHAnsi" w:hAnsiTheme="minorHAnsi" w:cstheme="minorHAnsi"/>
-          <w:color w:val="333333"/>
-          <w:shd w:val="clear" w:color="auto" w:fill="FFFFFF"/>
-        </w:rPr>
-      </w:pPr>
-      <w:r>
-        <w:rPr>
-          <w:rStyle w:val="apple-converted-space"/>
-          <w:rFonts w:asciiTheme="minorHAnsi" w:hAnsiTheme="minorHAnsi" w:cstheme="minorHAnsi"/>
-          <w:color w:val="333333"/>
-          <w:shd w:val="clear" w:color="auto" w:fill="FFFFFF"/>
-        </w:rPr>
-        <w:t xml:space="preserve">The exempt from Admin Fee should only show up if the Admin checkbox (pricing page) is unchecked.  This is working for New but not </w:t>
-      </w:r>
+          <w:rFonts w:asciiTheme="minorHAnsi" w:hAnsiTheme="minorHAnsi" w:cstheme="minorHAnsi"/>
+          <w:color w:val="333333"/>
+          <w:shd w:val="clear" w:color="auto" w:fill="FFFFFF"/>
+        </w:rPr>
+      </w:pPr>
       <w:proofErr w:type="gramStart"/>
       <w:r>
         <w:rPr>
-          <w:rStyle w:val="apple-converted-space"/>
-          <w:rFonts w:asciiTheme="minorHAnsi" w:hAnsiTheme="minorHAnsi" w:cstheme="minorHAnsi"/>
-          <w:color w:val="333333"/>
-          <w:shd w:val="clear" w:color="auto" w:fill="FFFFFF"/>
-        </w:rPr>
-        <w:t>Existing</w:t>
+          <w:rFonts w:asciiTheme="minorHAnsi" w:hAnsiTheme="minorHAnsi" w:cstheme="minorHAnsi"/>
+          <w:color w:val="333333"/>
+          <w:shd w:val="clear" w:color="auto" w:fill="FFFFFF"/>
+        </w:rPr>
+        <w:t>Discussed with</w:t>
+      </w:r>
+      <w:r>
+        <w:rPr>
+          <w:rFonts w:asciiTheme="minorHAnsi" w:hAnsiTheme="minorHAnsi" w:cstheme="minorHAnsi"/>
+          <w:color w:val="333333"/>
+          <w:shd w:val="clear" w:color="auto" w:fill="FFFFFF"/>
+        </w:rPr>
+        <w:t xml:space="preserve"> DSM</w:t>
+      </w:r>
+      <w:r>
+        <w:rPr>
+          <w:rFonts w:asciiTheme="minorHAnsi" w:hAnsiTheme="minorHAnsi" w:cstheme="minorHAnsi"/>
+          <w:color w:val="333333"/>
+          <w:shd w:val="clear" w:color="auto" w:fill="FFFFFF"/>
+        </w:rPr>
+        <w:t>.</w:t>
       </w:r>
       <w:proofErr w:type="gramEnd"/>
       <w:r>
         <w:rPr>
-          <w:rStyle w:val="apple-converted-space"/>
-          <w:rFonts w:asciiTheme="minorHAnsi" w:hAnsiTheme="minorHAnsi" w:cstheme="minorHAnsi"/>
-          <w:color w:val="333333"/>
-          <w:shd w:val="clear" w:color="auto" w:fill="FFFFFF"/>
-        </w:rPr>
-        <w:t>.</w:t>
-      </w:r>
-    </w:p>
-    <w:p>
-      <w:pPr>
-        <w:pStyle w:val="BodyText"/>
-        <w:spacing w:after="0"/>
-        <w:rPr>
-          <w:rStyle w:val="apple-converted-space"/>
-          <w:rFonts w:asciiTheme="minorHAnsi" w:hAnsiTheme="minorHAnsi" w:cstheme="minorHAnsi"/>
-          <w:b/>
-          <w:color w:val="333333"/>
-          <w:shd w:val="clear" w:color="auto" w:fill="FFFFFF"/>
-        </w:rPr>
-      </w:pPr>
+          <w:rFonts w:asciiTheme="minorHAnsi" w:hAnsiTheme="minorHAnsi" w:cstheme="minorHAnsi"/>
+          <w:color w:val="333333"/>
+          <w:shd w:val="clear" w:color="auto" w:fill="FFFFFF"/>
+        </w:rPr>
+        <w:t xml:space="preserve"> They need the CSAs for 4960 to mirror the same CSA options as 4986. </w:t>
+      </w:r>
+      <w:r>
+        <w:rPr>
+          <w:rFonts w:asciiTheme="minorHAnsi" w:hAnsiTheme="minorHAnsi" w:cstheme="minorHAnsi"/>
+          <w:color w:val="333333"/>
+          <w:shd w:val="clear" w:color="auto" w:fill="FFFFFF"/>
+        </w:rPr>
+        <w:t>Division</w:t>
+      </w:r>
+      <w:r>
+        <w:rPr>
+          <w:rFonts w:asciiTheme="minorHAnsi" w:hAnsiTheme="minorHAnsi" w:cstheme="minorHAnsi"/>
+          <w:color w:val="333333"/>
+          <w:shd w:val="clear" w:color="auto" w:fill="FFFFFF"/>
+        </w:rPr>
+        <w:t xml:space="preserve"> 4986 has only the standard options.</w:t>
+      </w:r>
+      <w:r>
+        <w:rPr>
+          <w:rFonts w:asciiTheme="minorHAnsi" w:hAnsiTheme="minorHAnsi" w:cstheme="minorHAnsi"/>
+          <w:color w:val="333333"/>
+          <w:shd w:val="clear" w:color="auto" w:fill="FFFFFF"/>
+        </w:rPr>
+        <w:t xml:space="preserve"> </w:t>
+      </w:r>
+      <w:r>
+        <w:rPr>
+          <w:rFonts w:asciiTheme="minorHAnsi" w:hAnsiTheme="minorHAnsi" w:cstheme="minorHAnsi"/>
+          <w:color w:val="333333"/>
+          <w:shd w:val="clear" w:color="auto" w:fill="FFFFFF"/>
+        </w:rPr>
+        <w:t xml:space="preserve">There </w:t>
+      </w:r>
+      <w:r>
+        <w:rPr>
+          <w:rFonts w:asciiTheme="minorHAnsi" w:hAnsiTheme="minorHAnsi" w:cstheme="minorHAnsi"/>
+          <w:color w:val="333333"/>
+          <w:shd w:val="clear" w:color="auto" w:fill="FFFFFF"/>
+        </w:rPr>
+        <w:t>will no longer be a CSA dropdown for this division, only Standard Permanent and T</w:t>
+      </w:r>
+      <w:r>
+        <w:rPr>
+          <w:rFonts w:asciiTheme="minorHAnsi" w:hAnsiTheme="minorHAnsi" w:cstheme="minorHAnsi"/>
+          <w:color w:val="333333"/>
+          <w:shd w:val="clear" w:color="auto" w:fill="FFFFFF"/>
+        </w:rPr>
+        <w:t>emporary CSA</w:t>
+      </w:r>
+      <w:r>
+        <w:rPr>
+          <w:rFonts w:asciiTheme="minorHAnsi" w:hAnsiTheme="minorHAnsi" w:cstheme="minorHAnsi"/>
+          <w:color w:val="333333"/>
+          <w:shd w:val="clear" w:color="auto" w:fill="FFFFFF"/>
+        </w:rPr>
+        <w:t>s will be included.</w:t>
+      </w:r>
     </w:p>
     <w:p>
       <w:pPr>
@@ -4160,32 +4987,13 @@
         <w:spacing w:after="0"/>
         <w:ind w:left="576"/>
         <w:rPr>
+          <w:rStyle w:val="apple-converted-space"/>
           <w:rFonts w:asciiTheme="minorHAnsi" w:hAnsiTheme="minorHAnsi" w:cstheme="minorHAnsi"/>
           <w:b/>
           <w:color w:val="333333"/>
           <w:shd w:val="clear" w:color="auto" w:fill="FFFFFF"/>
         </w:rPr>
       </w:pPr>
-      <w:r>
-        <w:rPr>
-          <w:rFonts w:asciiTheme="minorHAnsi" w:hAnsiTheme="minorHAnsi" w:cstheme="minorHAnsi"/>
-          <w:b/>
-          <w:color w:val="333333"/>
-          <w:shd w:val="clear" w:color="auto" w:fill="FFFFFF"/>
-        </w:rPr>
-        <w:t xml:space="preserve">BI or </w:t>
-      </w:r>
-      <w:proofErr w:type="spellStart"/>
-      <w:r>
-        <w:rPr>
-          <w:rFonts w:asciiTheme="minorHAnsi" w:hAnsiTheme="minorHAnsi" w:cstheme="minorHAnsi"/>
-          <w:b/>
-          <w:color w:val="333333"/>
-          <w:shd w:val="clear" w:color="auto" w:fill="FFFFFF"/>
-        </w:rPr>
-        <w:t>InfoPro</w:t>
-      </w:r>
-      <w:proofErr w:type="spellEnd"/>
     </w:p>
     <w:p>
       <w:pPr>
@@ -4194,75 +5002,31 @@
         <w:ind w:left="576"/>
         <w:rPr>
           <w:rFonts w:asciiTheme="minorHAnsi" w:hAnsiTheme="minorHAnsi" w:cstheme="minorHAnsi"/>
-          <w:color w:val="333333"/>
-          <w:shd w:val="clear" w:color="auto" w:fill="FFFFFF"/>
-        </w:rPr>
-      </w:pPr>
-      <w:r>
-        <w:rPr>
-          <w:rFonts w:asciiTheme="minorHAnsi" w:hAnsiTheme="minorHAnsi" w:cstheme="minorHAnsi"/>
-          <w:color w:val="333333"/>
-          <w:shd w:val="clear" w:color="auto" w:fill="FFFFFF"/>
-        </w:rPr>
-        <w:t>No Impact</w:t>
-      </w:r>
-    </w:p>
-    <w:p>
-      <w:pPr>
-        <w:shd w:val="clear" w:color="auto" w:fill="FFFFFF"/>
-        <w:ind w:left="576"/>
-        <w:rPr>
-          <w:rFonts w:asciiTheme="minorHAnsi" w:hAnsiTheme="minorHAnsi" w:cs="Helvetica"/>
-          <w:color w:val="333333"/>
-          <w:sz w:val="22"/>
-          <w:szCs w:val="22"/>
-        </w:rPr>
-      </w:pPr>
-    </w:p>
-    <w:p>
-      <w:pPr>
-        <w:pStyle w:val="BodyText"/>
-        <w:rPr>
-          <w:rFonts w:asciiTheme="minorHAnsi" w:hAnsiTheme="minorHAnsi"/>
-        </w:rPr>
-      </w:pPr>
-    </w:p>
-    <w:p>
-      <w:pPr>
-        <w:pStyle w:val="Heading2"/>
-        <w:rPr>
-          <w:rFonts w:asciiTheme="minorHAnsi" w:hAnsiTheme="minorHAnsi"/>
-          <w:szCs w:val="28"/>
-        </w:rPr>
-      </w:pPr>
-      <w:bookmarkStart w:id="25" w:name="_Toc413941996"/>
-      <w:r>
-        <w:rPr>
-          <w:rFonts w:asciiTheme="minorHAnsi" w:hAnsiTheme="minorHAnsi"/>
-          <w:szCs w:val="28"/>
-        </w:rPr>
-        <w:t>#</w:t>
-      </w:r>
-      <w:r>
-        <w:rPr>
-          <w:rFonts w:asciiTheme="minorHAnsi" w:hAnsiTheme="minorHAnsi"/>
-          <w:szCs w:val="28"/>
-        </w:rPr>
-        <w:t xml:space="preserve">337 </w:t>
-      </w:r>
-      <w:r>
-        <w:rPr>
-          <w:rFonts w:asciiTheme="minorHAnsi" w:hAnsiTheme="minorHAnsi" w:cstheme="minorHAnsi"/>
-        </w:rPr>
-        <w:t>Capture not picking up correct Rate for EXT (Extra Lift)</w:t>
-      </w:r>
-      <w:bookmarkEnd w:id="25"/>
-      <w:r>
-        <w:rPr>
-          <w:rFonts w:asciiTheme="minorHAnsi" w:hAnsiTheme="minorHAnsi" w:cstheme="minorHAnsi"/>
-        </w:rPr>
-        <w:t> </w:t>
-      </w:r>
+          <w:b/>
+          <w:color w:val="333333"/>
+          <w:shd w:val="clear" w:color="auto" w:fill="FFFFFF"/>
+        </w:rPr>
+      </w:pPr>
+      <w:r>
+        <w:rPr>
+          <w:rFonts w:asciiTheme="minorHAnsi" w:hAnsiTheme="minorHAnsi" w:cstheme="minorHAnsi"/>
+          <w:b/>
+          <w:color w:val="333333"/>
+          <w:shd w:val="clear" w:color="auto" w:fill="FFFFFF"/>
+        </w:rPr>
+        <w:t xml:space="preserve">BI or </w:t>
+      </w:r>
+      <w:proofErr w:type="spellStart"/>
+      <w:r>
+        <w:rPr>
+          <w:rFonts w:asciiTheme="minorHAnsi" w:hAnsiTheme="minorHAnsi" w:cstheme="minorHAnsi"/>
+          <w:b/>
+          <w:color w:val="333333"/>
+          <w:shd w:val="clear" w:color="auto" w:fill="FFFFFF"/>
+        </w:rPr>
+        <w:t>InfoPro</w:t>
+      </w:r>
+      <w:proofErr w:type="spellEnd"/>
     </w:p>
     <w:p>
       <w:pPr>
@@ -4270,16 +5034,398 @@
         <w:spacing w:after="0"/>
         <w:ind w:left="576"/>
         <w:rPr>
-          <w:rFonts w:asciiTheme="minorHAnsi" w:hAnsiTheme="minorHAnsi"/>
+          <w:rFonts w:asciiTheme="minorHAnsi" w:hAnsiTheme="minorHAnsi" w:cstheme="minorHAnsi"/>
+          <w:color w:val="333333"/>
+          <w:shd w:val="clear" w:color="auto" w:fill="FFFFFF"/>
+        </w:rPr>
+      </w:pPr>
+      <w:r>
+        <w:rPr>
+          <w:rFonts w:asciiTheme="minorHAnsi" w:hAnsiTheme="minorHAnsi" w:cstheme="minorHAnsi"/>
+          <w:color w:val="333333"/>
+          <w:shd w:val="clear" w:color="auto" w:fill="FFFFFF"/>
+        </w:rPr>
+        <w:t>No Impact</w:t>
+      </w:r>
+    </w:p>
+    <w:p>
+      <w:pPr>
+        <w:pStyle w:val="BodyText"/>
+      </w:pPr>
+    </w:p>
+    <w:p>
+      <w:pPr>
+        <w:pStyle w:val="Heading2"/>
+        <w:rPr>
+          <w:rFonts w:asciiTheme="minorHAnsi" w:hAnsiTheme="minorHAnsi"/>
+          <w:szCs w:val="28"/>
+        </w:rPr>
+      </w:pPr>
+      <w:bookmarkStart w:id="26" w:name="_Toc416427771"/>
+      <w:r>
+        <w:rPr>
+          <w:rFonts w:asciiTheme="minorHAnsi" w:hAnsiTheme="minorHAnsi"/>
+          <w:szCs w:val="28"/>
+        </w:rPr>
+        <w:t>#466 Customer CSA Printing on 3 Pages</w:t>
+      </w:r>
+      <w:bookmarkEnd w:id="26"/>
+    </w:p>
+    <w:p>
+      <w:pPr>
+        <w:pStyle w:val="BodyText"/>
+        <w:spacing w:after="0"/>
+        <w:ind w:left="576"/>
+        <w:rPr>
+          <w:rFonts w:asciiTheme="minorHAnsi" w:hAnsiTheme="minorHAnsi" w:cstheme="minorHAnsi"/>
           <w:b/>
         </w:rPr>
       </w:pPr>
       <w:r>
         <w:rPr>
-          <w:rFonts w:asciiTheme="minorHAnsi" w:hAnsiTheme="minorHAnsi"/>
+          <w:rFonts w:asciiTheme="minorHAnsi" w:hAnsiTheme="minorHAnsi" w:cstheme="minorHAnsi"/>
           <w:b/>
         </w:rPr>
         <w:t>Issue</w:t>
+      </w:r>
+    </w:p>
+    <w:p>
+      <w:pPr>
+        <w:pStyle w:val="BodyText"/>
+        <w:spacing w:after="0"/>
+        <w:ind w:left="576"/>
+        <w:rPr>
+          <w:rStyle w:val="apple-converted-space"/>
+          <w:rFonts w:asciiTheme="minorHAnsi" w:hAnsiTheme="minorHAnsi" w:cstheme="minorHAnsi"/>
+          <w:color w:val="333333"/>
+          <w:shd w:val="clear" w:color="auto" w:fill="FFFFFF"/>
+        </w:rPr>
+      </w:pPr>
+      <w:r>
+        <w:rPr>
+          <w:rFonts w:asciiTheme="minorHAnsi" w:hAnsiTheme="minorHAnsi" w:cstheme="minorHAnsi"/>
+          <w:color w:val="333333"/>
+          <w:shd w:val="clear" w:color="auto" w:fill="FFFFFF"/>
+        </w:rPr>
+        <w:t xml:space="preserve">Divisions </w:t>
+      </w:r>
+      <w:r>
+        <w:rPr>
+          <w:rFonts w:asciiTheme="minorHAnsi" w:hAnsiTheme="minorHAnsi" w:cstheme="minorHAnsi"/>
+          <w:color w:val="333333"/>
+          <w:shd w:val="clear" w:color="auto" w:fill="FFFFFF"/>
+        </w:rPr>
+        <w:t xml:space="preserve">3421, 4853, 4852, 4855, </w:t>
+      </w:r>
+      <w:proofErr w:type="gramStart"/>
+      <w:r>
+        <w:rPr>
+          <w:rFonts w:asciiTheme="minorHAnsi" w:hAnsiTheme="minorHAnsi" w:cstheme="minorHAnsi"/>
+          <w:color w:val="333333"/>
+          <w:shd w:val="clear" w:color="auto" w:fill="FFFFFF"/>
+        </w:rPr>
+        <w:t>4862</w:t>
+      </w:r>
+      <w:proofErr w:type="gramEnd"/>
+      <w:r>
+        <w:rPr>
+          <w:rFonts w:asciiTheme="minorHAnsi" w:hAnsiTheme="minorHAnsi" w:cstheme="minorHAnsi"/>
+          <w:color w:val="333333"/>
+          <w:shd w:val="clear" w:color="auto" w:fill="FFFFFF"/>
+        </w:rPr>
+        <w:t xml:space="preserve"> </w:t>
+      </w:r>
+      <w:r>
+        <w:rPr>
+          <w:rFonts w:asciiTheme="minorHAnsi" w:hAnsiTheme="minorHAnsi" w:cstheme="minorHAnsi"/>
+          <w:color w:val="333333"/>
+          <w:shd w:val="clear" w:color="auto" w:fill="FFFFFF"/>
+        </w:rPr>
+        <w:t>on</w:t>
+      </w:r>
+      <w:r>
+        <w:rPr>
+          <w:rFonts w:asciiTheme="minorHAnsi" w:hAnsiTheme="minorHAnsi" w:cstheme="minorHAnsi"/>
+          <w:color w:val="333333"/>
+          <w:shd w:val="clear" w:color="auto" w:fill="FFFFFF"/>
+        </w:rPr>
+        <w:t xml:space="preserve"> Customer Facing CSA </w:t>
+      </w:r>
+      <w:r>
+        <w:rPr>
+          <w:rFonts w:asciiTheme="minorHAnsi" w:hAnsiTheme="minorHAnsi" w:cstheme="minorHAnsi"/>
+          <w:color w:val="333333"/>
+          <w:shd w:val="clear" w:color="auto" w:fill="FFFFFF"/>
+        </w:rPr>
+        <w:t>have</w:t>
+      </w:r>
+      <w:r>
+        <w:rPr>
+          <w:rFonts w:asciiTheme="minorHAnsi" w:hAnsiTheme="minorHAnsi" w:cstheme="minorHAnsi"/>
+          <w:color w:val="333333"/>
+          <w:shd w:val="clear" w:color="auto" w:fill="FFFFFF"/>
+        </w:rPr>
+        <w:t xml:space="preserve"> double spaces between paragraphs on page 2 that is pushing to another page</w:t>
+      </w:r>
+      <w:r>
+        <w:rPr>
+          <w:rFonts w:asciiTheme="minorHAnsi" w:hAnsiTheme="minorHAnsi" w:cstheme="minorHAnsi"/>
+          <w:color w:val="333333"/>
+          <w:shd w:val="clear" w:color="auto" w:fill="FFFFFF"/>
+        </w:rPr>
+        <w:t>.</w:t>
+      </w:r>
+    </w:p>
+    <w:p>
+      <w:pPr>
+        <w:pStyle w:val="BodyText"/>
+        <w:spacing w:after="0"/>
+        <w:ind w:left="576"/>
+        <w:rPr>
+          <w:rStyle w:val="apple-converted-space"/>
+          <w:rFonts w:asciiTheme="minorHAnsi" w:hAnsiTheme="minorHAnsi" w:cstheme="minorHAnsi"/>
+          <w:color w:val="333333"/>
+          <w:shd w:val="clear" w:color="auto" w:fill="FFFFFF"/>
+        </w:rPr>
+      </w:pPr>
+    </w:p>
+    <w:p>
+      <w:pPr>
+        <w:pStyle w:val="BodyText"/>
+        <w:spacing w:after="0"/>
+        <w:ind w:left="576"/>
+        <w:rPr>
+          <w:rStyle w:val="apple-converted-space"/>
+          <w:rFonts w:asciiTheme="minorHAnsi" w:hAnsiTheme="minorHAnsi" w:cstheme="minorHAnsi"/>
+          <w:b/>
+          <w:color w:val="333333"/>
+          <w:shd w:val="clear" w:color="auto" w:fill="FFFFFF"/>
+        </w:rPr>
+      </w:pPr>
+      <w:r>
+        <w:rPr>
+          <w:rStyle w:val="apple-converted-space"/>
+          <w:rFonts w:asciiTheme="minorHAnsi" w:hAnsiTheme="minorHAnsi" w:cstheme="minorHAnsi"/>
+          <w:b/>
+          <w:color w:val="333333"/>
+          <w:shd w:val="clear" w:color="auto" w:fill="FFFFFF"/>
+        </w:rPr>
+        <w:t>Design</w:t>
+      </w:r>
+    </w:p>
+    <w:p>
+      <w:pPr>
+        <w:pStyle w:val="BodyText"/>
+        <w:spacing w:after="0"/>
+        <w:ind w:left="576"/>
+        <w:rPr>
+          <w:rFonts w:asciiTheme="minorHAnsi" w:hAnsiTheme="minorHAnsi" w:cstheme="minorHAnsi"/>
+          <w:color w:val="333333"/>
+          <w:shd w:val="clear" w:color="auto" w:fill="FFFFFF"/>
+        </w:rPr>
+      </w:pPr>
+      <w:r>
+        <w:rPr>
+          <w:rFonts w:asciiTheme="minorHAnsi" w:hAnsiTheme="minorHAnsi" w:cstheme="minorHAnsi"/>
+          <w:color w:val="333333"/>
+          <w:shd w:val="clear" w:color="auto" w:fill="FFFFFF"/>
+        </w:rPr>
+        <w:t>Remove double spacing.</w:t>
+      </w:r>
+    </w:p>
+    <w:p>
+      <w:pPr>
+        <w:pStyle w:val="BodyText"/>
+        <w:spacing w:after="0"/>
+        <w:ind w:left="576"/>
+        <w:rPr>
+          <w:rStyle w:val="apple-converted-space"/>
+          <w:rFonts w:asciiTheme="minorHAnsi" w:hAnsiTheme="minorHAnsi" w:cstheme="minorHAnsi"/>
+          <w:b/>
+          <w:color w:val="333333"/>
+          <w:shd w:val="clear" w:color="auto" w:fill="FFFFFF"/>
+        </w:rPr>
+      </w:pPr>
+    </w:p>
+    <w:p>
+      <w:pPr>
+        <w:pStyle w:val="BodyText"/>
+        <w:spacing w:after="0"/>
+        <w:ind w:left="576"/>
+        <w:rPr>
+          <w:rFonts w:asciiTheme="minorHAnsi" w:hAnsiTheme="minorHAnsi" w:cstheme="minorHAnsi"/>
+          <w:b/>
+          <w:color w:val="333333"/>
+          <w:shd w:val="clear" w:color="auto" w:fill="FFFFFF"/>
+        </w:rPr>
+      </w:pPr>
+      <w:r>
+        <w:rPr>
+          <w:rFonts w:asciiTheme="minorHAnsi" w:hAnsiTheme="minorHAnsi" w:cstheme="minorHAnsi"/>
+          <w:b/>
+          <w:color w:val="333333"/>
+          <w:shd w:val="clear" w:color="auto" w:fill="FFFFFF"/>
+        </w:rPr>
+        <w:t xml:space="preserve">BI or </w:t>
+      </w:r>
+      <w:proofErr w:type="spellStart"/>
+      <w:r>
+        <w:rPr>
+          <w:rFonts w:asciiTheme="minorHAnsi" w:hAnsiTheme="minorHAnsi" w:cstheme="minorHAnsi"/>
+          <w:b/>
+          <w:color w:val="333333"/>
+          <w:shd w:val="clear" w:color="auto" w:fill="FFFFFF"/>
+        </w:rPr>
+        <w:t>InfoPro</w:t>
+      </w:r>
+      <w:proofErr w:type="spellEnd"/>
+    </w:p>
+    <w:p>
+      <w:pPr>
+        <w:pStyle w:val="BodyText"/>
+        <w:spacing w:after="0"/>
+        <w:ind w:left="576"/>
+        <w:rPr>
+          <w:rFonts w:asciiTheme="minorHAnsi" w:hAnsiTheme="minorHAnsi" w:cstheme="minorHAnsi"/>
+          <w:color w:val="333333"/>
+          <w:shd w:val="clear" w:color="auto" w:fill="FFFFFF"/>
+        </w:rPr>
+      </w:pPr>
+      <w:r>
+        <w:rPr>
+          <w:rFonts w:asciiTheme="minorHAnsi" w:hAnsiTheme="minorHAnsi" w:cstheme="minorHAnsi"/>
+          <w:color w:val="333333"/>
+          <w:shd w:val="clear" w:color="auto" w:fill="FFFFFF"/>
+        </w:rPr>
+        <w:t>No Impact</w:t>
+      </w:r>
+    </w:p>
+    <w:p>
+      <w:pPr>
+        <w:pStyle w:val="BodyText"/>
+      </w:pPr>
+    </w:p>
+    <w:p>
+      <w:pPr>
+        <w:pStyle w:val="Heading2"/>
+        <w:rPr>
+          <w:rFonts w:asciiTheme="minorHAnsi" w:hAnsiTheme="minorHAnsi"/>
+          <w:szCs w:val="28"/>
+        </w:rPr>
+      </w:pPr>
+      <w:bookmarkStart w:id="27" w:name="_Toc416427772"/>
+      <w:r>
+        <w:rPr>
+          <w:rFonts w:asciiTheme="minorHAnsi" w:hAnsiTheme="minorHAnsi"/>
+          <w:szCs w:val="28"/>
+        </w:rPr>
+        <w:t>#4</w:t>
+      </w:r>
+      <w:r>
+        <w:rPr>
+          <w:rFonts w:asciiTheme="minorHAnsi" w:hAnsiTheme="minorHAnsi"/>
+          <w:szCs w:val="28"/>
+        </w:rPr>
+        <w:t>4</w:t>
+      </w:r>
+      <w:r>
+        <w:rPr>
+          <w:rFonts w:asciiTheme="minorHAnsi" w:hAnsiTheme="minorHAnsi"/>
+          <w:szCs w:val="28"/>
+        </w:rPr>
+        <w:t xml:space="preserve">6 </w:t>
+      </w:r>
+      <w:proofErr w:type="spellStart"/>
+      <w:r>
+        <w:rPr>
+          <w:rFonts w:asciiTheme="minorHAnsi" w:hAnsiTheme="minorHAnsi"/>
+          <w:szCs w:val="28"/>
+        </w:rPr>
+        <w:t>InfoPro</w:t>
+      </w:r>
+      <w:proofErr w:type="spellEnd"/>
+      <w:r>
+        <w:rPr>
+          <w:rFonts w:asciiTheme="minorHAnsi" w:hAnsiTheme="minorHAnsi"/>
+          <w:szCs w:val="28"/>
+        </w:rPr>
+        <w:t xml:space="preserve"> is receiving duplicate XML records</w:t>
+      </w:r>
+      <w:bookmarkEnd w:id="27"/>
+    </w:p>
+    <w:p>
+      <w:pPr>
+        <w:pStyle w:val="BodyText"/>
+        <w:spacing w:after="0"/>
+        <w:ind w:left="576"/>
+        <w:rPr>
+          <w:rFonts w:asciiTheme="minorHAnsi" w:hAnsiTheme="minorHAnsi" w:cstheme="minorHAnsi"/>
+          <w:b/>
+        </w:rPr>
+      </w:pPr>
+      <w:r>
+        <w:rPr>
+          <w:rFonts w:asciiTheme="minorHAnsi" w:hAnsiTheme="minorHAnsi" w:cstheme="minorHAnsi"/>
+          <w:b/>
+        </w:rPr>
+        <w:t>Issue</w:t>
+      </w:r>
+    </w:p>
+    <w:p>
+      <w:pPr>
+        <w:pStyle w:val="BodyText"/>
+        <w:spacing w:after="0"/>
+        <w:ind w:left="576"/>
+        <w:rPr>
+          <w:rFonts w:asciiTheme="minorHAnsi" w:hAnsiTheme="minorHAnsi" w:cstheme="minorHAnsi"/>
+          <w:color w:val="333333"/>
+          <w:shd w:val="clear" w:color="auto" w:fill="FFFFFF"/>
+        </w:rPr>
+      </w:pPr>
+      <w:r>
+        <w:rPr>
+          <w:rFonts w:asciiTheme="minorHAnsi" w:hAnsiTheme="minorHAnsi" w:cstheme="minorHAnsi"/>
+          <w:color w:val="333333"/>
+          <w:shd w:val="clear" w:color="auto" w:fill="FFFFFF"/>
+        </w:rPr>
+        <w:t>In the last couple of months (I think really since December) we have been receiving a lot of quotes more than once. Our logic marks them as duplicates so we catch them and they error out before processing. However, the developers get paged and have to investigate the error so it is taking up a bit of their time.</w:t>
+      </w:r>
+    </w:p>
+    <w:p>
+      <w:pPr>
+        <w:pStyle w:val="BodyText"/>
+        <w:spacing w:after="0"/>
+        <w:ind w:left="576"/>
+        <w:rPr>
+          <w:rStyle w:val="apple-converted-space"/>
+          <w:rFonts w:asciiTheme="minorHAnsi" w:hAnsiTheme="minorHAnsi" w:cstheme="minorHAnsi"/>
+          <w:color w:val="333333"/>
+          <w:shd w:val="clear" w:color="auto" w:fill="FFFFFF"/>
+        </w:rPr>
+      </w:pPr>
+    </w:p>
+    <w:p>
+      <w:pPr>
+        <w:pStyle w:val="BodyText"/>
+        <w:spacing w:after="0"/>
+        <w:ind w:left="576"/>
+        <w:rPr>
+          <w:rStyle w:val="apple-converted-space"/>
+          <w:rFonts w:asciiTheme="minorHAnsi" w:hAnsiTheme="minorHAnsi" w:cstheme="minorHAnsi"/>
+          <w:b/>
+          <w:color w:val="333333"/>
+          <w:shd w:val="clear" w:color="auto" w:fill="FFFFFF"/>
+        </w:rPr>
+      </w:pPr>
+      <w:r>
+        <w:rPr>
+          <w:rStyle w:val="apple-converted-space"/>
+          <w:rFonts w:asciiTheme="minorHAnsi" w:hAnsiTheme="minorHAnsi" w:cstheme="minorHAnsi"/>
+          <w:b/>
+          <w:color w:val="333333"/>
+          <w:shd w:val="clear" w:color="auto" w:fill="FFFFFF"/>
+        </w:rPr>
+        <w:t>Design</w:t>
       </w:r>
     </w:p>
     <w:p>
@@ -4295,7 +5441,6 @@
           <w:szCs w:val="20"/>
         </w:rPr>
       </w:pPr>
-      <w:proofErr w:type="gramStart"/>
       <w:r>
         <w:rPr>
           <w:rFonts w:asciiTheme="minorHAnsi" w:hAnsiTheme="minorHAnsi" w:cstheme="minorHAnsi"/>
@@ -4303,108 +5448,7 @@
           <w:sz w:val="20"/>
           <w:szCs w:val="20"/>
         </w:rPr>
-        <w:t>Occurs on e</w:t>
-      </w:r>
-      <w:r>
-        <w:rPr>
-          <w:rFonts w:asciiTheme="minorHAnsi" w:hAnsiTheme="minorHAnsi" w:cstheme="minorHAnsi"/>
-          <w:color w:val="333333"/>
-          <w:sz w:val="20"/>
-          <w:szCs w:val="20"/>
-        </w:rPr>
-        <w:t xml:space="preserve">xisting </w:t>
-      </w:r>
-      <w:r>
-        <w:rPr>
-          <w:rFonts w:asciiTheme="minorHAnsi" w:hAnsiTheme="minorHAnsi" w:cstheme="minorHAnsi"/>
-          <w:color w:val="333333"/>
-          <w:sz w:val="20"/>
-          <w:szCs w:val="20"/>
-        </w:rPr>
-        <w:t>c</w:t>
-      </w:r>
-      <w:r>
-        <w:rPr>
-          <w:rFonts w:asciiTheme="minorHAnsi" w:hAnsiTheme="minorHAnsi" w:cstheme="minorHAnsi"/>
-          <w:color w:val="333333"/>
-          <w:sz w:val="20"/>
-          <w:szCs w:val="20"/>
-        </w:rPr>
-        <w:t>ustomer</w:t>
-      </w:r>
-      <w:r>
-        <w:rPr>
-          <w:rFonts w:asciiTheme="minorHAnsi" w:hAnsiTheme="minorHAnsi" w:cstheme="minorHAnsi"/>
-          <w:color w:val="333333"/>
-          <w:sz w:val="20"/>
-          <w:szCs w:val="20"/>
-        </w:rPr>
-        <w:t>s (example</w:t>
-      </w:r>
-      <w:r>
-        <w:rPr>
-          <w:rFonts w:asciiTheme="minorHAnsi" w:hAnsiTheme="minorHAnsi" w:cstheme="minorHAnsi"/>
-          <w:color w:val="333333"/>
-          <w:sz w:val="20"/>
-          <w:szCs w:val="20"/>
-        </w:rPr>
-        <w:t xml:space="preserve"> 864-1185248</w:t>
-      </w:r>
-      <w:r>
-        <w:rPr>
-          <w:rFonts w:asciiTheme="minorHAnsi" w:hAnsiTheme="minorHAnsi" w:cstheme="minorHAnsi"/>
-          <w:color w:val="333333"/>
-          <w:sz w:val="20"/>
-          <w:szCs w:val="20"/>
-        </w:rPr>
-        <w:t>).</w:t>
-      </w:r>
-      <w:proofErr w:type="gramEnd"/>
-      <w:r>
-        <w:rPr>
-          <w:rFonts w:asciiTheme="minorHAnsi" w:hAnsiTheme="minorHAnsi" w:cstheme="minorHAnsi"/>
-          <w:color w:val="333333"/>
-          <w:sz w:val="20"/>
-          <w:szCs w:val="20"/>
-        </w:rPr>
-        <w:t xml:space="preserve">  This was done on a </w:t>
-      </w:r>
-      <w:r>
-        <w:rPr>
-          <w:rFonts w:asciiTheme="minorHAnsi" w:hAnsiTheme="minorHAnsi" w:cstheme="minorHAnsi"/>
-          <w:color w:val="333333"/>
-          <w:sz w:val="20"/>
-          <w:szCs w:val="20"/>
-        </w:rPr>
-        <w:t>Rollback or Price</w:t>
-      </w:r>
-      <w:r>
-        <w:rPr>
-          <w:rFonts w:asciiTheme="minorHAnsi" w:hAnsiTheme="minorHAnsi" w:cstheme="minorHAnsi"/>
-          <w:color w:val="333333"/>
-          <w:sz w:val="20"/>
-          <w:szCs w:val="20"/>
-        </w:rPr>
-        <w:br/>
-        <w:t>A1476177 in PROD</w:t>
-      </w:r>
-      <w:r>
-        <w:rPr>
-          <w:rFonts w:asciiTheme="minorHAnsi" w:hAnsiTheme="minorHAnsi" w:cstheme="minorHAnsi"/>
-          <w:color w:val="333333"/>
-          <w:sz w:val="20"/>
-          <w:szCs w:val="20"/>
-        </w:rPr>
-        <w:t xml:space="preserve">, </w:t>
-      </w:r>
-      <w:r>
-        <w:rPr>
-          <w:rFonts w:asciiTheme="minorHAnsi" w:hAnsiTheme="minorHAnsi" w:cstheme="minorHAnsi"/>
-          <w:color w:val="333333"/>
-          <w:sz w:val="20"/>
-          <w:szCs w:val="20"/>
-        </w:rPr>
-        <w:t>A1512976 in TEST</w:t>
+        <w:t>From Oracle:</w:t>
       </w:r>
     </w:p>
     <w:p>
@@ -4420,15 +5464,6 @@
           <w:szCs w:val="20"/>
         </w:rPr>
       </w:pPr>
-      <w:r>
-        <w:rPr>
-          <w:rFonts w:asciiTheme="minorHAnsi" w:hAnsiTheme="minorHAnsi" w:cstheme="minorHAnsi"/>
-          <w:color w:val="333333"/>
-          <w:sz w:val="20"/>
-          <w:szCs w:val="20"/>
-        </w:rPr>
-        <w:t>The rate for EXT is not being mapped correctly.</w:t>
-      </w:r>
     </w:p>
     <w:p>
       <w:pPr>
@@ -4443,7 +5478,6 @@
           <w:szCs w:val="20"/>
         </w:rPr>
       </w:pPr>
-      <w:proofErr w:type="spellStart"/>
       <w:r>
         <w:rPr>
           <w:rFonts w:asciiTheme="minorHAnsi" w:hAnsiTheme="minorHAnsi" w:cstheme="minorHAnsi"/>
@@ -4451,9 +5485,8 @@
           <w:sz w:val="20"/>
           <w:szCs w:val="20"/>
         </w:rPr>
-        <w:t>InfoPro</w:t>
-      </w:r>
-      <w:proofErr w:type="spellEnd"/>
+        <w:t xml:space="preserve">"Looking at the 4 quotes you provided, we found that the users likely double clicked the Finalize Action. This is because in each of them there is almost no time difference for when they are posted to the server. Because the action occurred twice in the same step, the transition would have occurred twice. This would have resulted in the transaction data being sent to your middleware twice. I would recommend directing your users not to double click actions. You can also change the "Show Loading </w:t>
+      </w:r>
       <w:r>
         <w:rPr>
           <w:rFonts w:asciiTheme="minorHAnsi" w:hAnsiTheme="minorHAnsi" w:cstheme="minorHAnsi"/>
@@ -4461,7 +5494,28 @@
           <w:sz w:val="20"/>
           <w:szCs w:val="20"/>
         </w:rPr>
-        <w:t xml:space="preserve"> shows current EXT as $75.00.</w:t>
+        <w:lastRenderedPageBreak/>
+        <w:t xml:space="preserve">Dialog" setting on the action to be </w:t>
+      </w:r>
+      <w:proofErr w:type="gramStart"/>
+      <w:r>
+        <w:rPr>
+          <w:rFonts w:asciiTheme="minorHAnsi" w:hAnsiTheme="minorHAnsi" w:cstheme="minorHAnsi"/>
+          <w:color w:val="333333"/>
+          <w:sz w:val="20"/>
+          <w:szCs w:val="20"/>
+        </w:rPr>
+        <w:t>Yes</w:t>
+      </w:r>
+      <w:proofErr w:type="gramEnd"/>
+      <w:r>
+        <w:rPr>
+          <w:rFonts w:asciiTheme="minorHAnsi" w:hAnsiTheme="minorHAnsi" w:cstheme="minorHAnsi"/>
+          <w:color w:val="333333"/>
+          <w:sz w:val="20"/>
+          <w:szCs w:val="20"/>
+        </w:rPr>
+        <w:t>, this will stop your users from being able to click another action until the page reloads. Do you have any additional questions regarding this? "</w:t>
       </w:r>
     </w:p>
     <w:p>
@@ -4471,21 +5525,381 @@
         <w:spacing w:before="0" w:beforeAutospacing="0" w:after="0" w:afterAutospacing="0"/>
         <w:ind w:left="576"/>
         <w:rPr>
-          <w:rFonts w:ascii="Helvetica" w:hAnsi="Helvetica" w:cs="Helvetica"/>
+          <w:rFonts w:asciiTheme="minorHAnsi" w:hAnsiTheme="minorHAnsi" w:cstheme="minorHAnsi"/>
           <w:color w:val="333333"/>
           <w:sz w:val="20"/>
           <w:szCs w:val="20"/>
         </w:rPr>
       </w:pPr>
-      <w:r>
-        <w:rPr>
-          <w:noProof/>
+    </w:p>
+    <w:p>
+      <w:pPr>
+        <w:pStyle w:val="NormalWeb"/>
+        <w:shd w:val="clear" w:color="auto" w:fill="FFFFFF"/>
+        <w:spacing w:before="0" w:beforeAutospacing="0" w:after="0" w:afterAutospacing="0"/>
+        <w:ind w:left="576"/>
+        <w:rPr>
+          <w:rFonts w:asciiTheme="minorHAnsi" w:hAnsiTheme="minorHAnsi" w:cstheme="minorHAnsi"/>
+          <w:color w:val="333333"/>
           <w:sz w:val="20"/>
           <w:szCs w:val="20"/>
         </w:rPr>
-        <w:lastRenderedPageBreak/>
+      </w:pPr>
+      <w:r>
+        <w:rPr>
+          <w:rFonts w:asciiTheme="minorHAnsi" w:hAnsiTheme="minorHAnsi" w:cstheme="minorHAnsi"/>
+          <w:color w:val="333333"/>
+          <w:sz w:val="20"/>
+          <w:szCs w:val="20"/>
+        </w:rPr>
+        <w:t xml:space="preserve">You can get to this setting by navigating to the General Tab on the action itself. (Admin &gt; Process Definition &gt; </w:t>
+      </w:r>
+      <w:proofErr w:type="spellStart"/>
+      <w:r>
+        <w:rPr>
+          <w:rFonts w:asciiTheme="minorHAnsi" w:hAnsiTheme="minorHAnsi" w:cstheme="minorHAnsi"/>
+          <w:color w:val="333333"/>
+          <w:sz w:val="20"/>
+          <w:szCs w:val="20"/>
+        </w:rPr>
+        <w:t>SalesEngine</w:t>
+      </w:r>
+      <w:proofErr w:type="spellEnd"/>
+      <w:r>
+        <w:rPr>
+          <w:rFonts w:asciiTheme="minorHAnsi" w:hAnsiTheme="minorHAnsi" w:cstheme="minorHAnsi"/>
+          <w:color w:val="333333"/>
+          <w:sz w:val="20"/>
+          <w:szCs w:val="20"/>
+        </w:rPr>
+        <w:t xml:space="preserve"> Commerce Process: Documents &gt; List &gt; Quote: Action &gt; List &gt; Finalize) I have also included a document that discusses the General Tab of action, Doc Id 1660396.1.</w:t>
+      </w:r>
+    </w:p>
+    <w:p>
+      <w:pPr>
+        <w:pStyle w:val="BodyText"/>
+        <w:spacing w:after="0"/>
+        <w:ind w:left="576"/>
+        <w:rPr>
+          <w:rStyle w:val="apple-converted-space"/>
+          <w:rFonts w:asciiTheme="minorHAnsi" w:hAnsiTheme="minorHAnsi" w:cstheme="minorHAnsi"/>
+          <w:b/>
+          <w:color w:val="333333"/>
+          <w:shd w:val="clear" w:color="auto" w:fill="FFFFFF"/>
+        </w:rPr>
+      </w:pPr>
+    </w:p>
+    <w:p>
+      <w:pPr>
+        <w:pStyle w:val="BodyText"/>
+        <w:spacing w:after="0"/>
+        <w:ind w:left="576"/>
+        <w:rPr>
+          <w:rFonts w:asciiTheme="minorHAnsi" w:hAnsiTheme="minorHAnsi" w:cstheme="minorHAnsi"/>
+          <w:b/>
+          <w:color w:val="333333"/>
+          <w:shd w:val="clear" w:color="auto" w:fill="FFFFFF"/>
+        </w:rPr>
+      </w:pPr>
+      <w:r>
+        <w:rPr>
+          <w:rFonts w:asciiTheme="minorHAnsi" w:hAnsiTheme="minorHAnsi" w:cstheme="minorHAnsi"/>
+          <w:b/>
+          <w:color w:val="333333"/>
+          <w:shd w:val="clear" w:color="auto" w:fill="FFFFFF"/>
+        </w:rPr>
+        <w:t xml:space="preserve">BI or </w:t>
+      </w:r>
+      <w:proofErr w:type="spellStart"/>
+      <w:r>
+        <w:rPr>
+          <w:rFonts w:asciiTheme="minorHAnsi" w:hAnsiTheme="minorHAnsi" w:cstheme="minorHAnsi"/>
+          <w:b/>
+          <w:color w:val="333333"/>
+          <w:shd w:val="clear" w:color="auto" w:fill="FFFFFF"/>
+        </w:rPr>
+        <w:t>InfoPro</w:t>
+      </w:r>
+      <w:proofErr w:type="spellEnd"/>
+    </w:p>
+    <w:p>
+      <w:pPr>
+        <w:pStyle w:val="BodyText"/>
+        <w:spacing w:after="0"/>
+        <w:ind w:left="576"/>
+        <w:rPr>
+          <w:rFonts w:asciiTheme="minorHAnsi" w:hAnsiTheme="minorHAnsi" w:cstheme="minorHAnsi"/>
+          <w:color w:val="333333"/>
+          <w:shd w:val="clear" w:color="auto" w:fill="FFFFFF"/>
+        </w:rPr>
+      </w:pPr>
+      <w:r>
+        <w:rPr>
+          <w:rFonts w:asciiTheme="minorHAnsi" w:hAnsiTheme="minorHAnsi" w:cstheme="minorHAnsi"/>
+          <w:color w:val="333333"/>
+          <w:shd w:val="clear" w:color="auto" w:fill="FFFFFF"/>
+        </w:rPr>
+        <w:t>No Impact</w:t>
+      </w:r>
+    </w:p>
+    <w:p>
+      <w:pPr>
+        <w:pStyle w:val="Heading2"/>
+        <w:rPr>
+          <w:rFonts w:asciiTheme="minorHAnsi" w:hAnsiTheme="minorHAnsi"/>
+          <w:szCs w:val="28"/>
+        </w:rPr>
+      </w:pPr>
+      <w:bookmarkStart w:id="28" w:name="_Toc416427773"/>
+      <w:r>
+        <w:rPr>
+          <w:rFonts w:asciiTheme="minorHAnsi" w:hAnsiTheme="minorHAnsi"/>
+          <w:szCs w:val="28"/>
+        </w:rPr>
+        <w:t>#</w:t>
+      </w:r>
+      <w:r>
+        <w:rPr>
+          <w:rFonts w:asciiTheme="minorHAnsi" w:hAnsiTheme="minorHAnsi"/>
+          <w:szCs w:val="28"/>
+        </w:rPr>
+        <w:t xml:space="preserve">337 </w:t>
+      </w:r>
+      <w:r>
+        <w:rPr>
+          <w:rFonts w:asciiTheme="minorHAnsi" w:hAnsiTheme="minorHAnsi" w:cstheme="minorHAnsi"/>
+        </w:rPr>
+        <w:t>Capture not picking up correct Rate for EXT (Extra Lift)</w:t>
+      </w:r>
+      <w:bookmarkEnd w:id="28"/>
+      <w:r>
+        <w:rPr>
+          <w:rFonts w:asciiTheme="minorHAnsi" w:hAnsiTheme="minorHAnsi" w:cstheme="minorHAnsi"/>
+        </w:rPr>
+        <w:t> </w:t>
+      </w:r>
+    </w:p>
+    <w:p>
+      <w:pPr>
+        <w:pStyle w:val="BodyText"/>
+        <w:spacing w:after="0"/>
+        <w:ind w:left="576"/>
+        <w:rPr>
+          <w:rFonts w:asciiTheme="minorHAnsi" w:hAnsiTheme="minorHAnsi"/>
+          <w:b/>
+        </w:rPr>
+      </w:pPr>
+      <w:r>
+        <w:rPr>
+          <w:rFonts w:asciiTheme="minorHAnsi" w:hAnsiTheme="minorHAnsi"/>
+          <w:b/>
+        </w:rPr>
+        <w:t>Issue</w:t>
+      </w:r>
+    </w:p>
+    <w:p>
+      <w:pPr>
+        <w:pStyle w:val="NormalWeb"/>
+        <w:shd w:val="clear" w:color="auto" w:fill="FFFFFF"/>
+        <w:spacing w:before="0" w:beforeAutospacing="0" w:after="0" w:afterAutospacing="0"/>
+        <w:ind w:left="576"/>
+        <w:rPr>
+          <w:rFonts w:asciiTheme="minorHAnsi" w:hAnsiTheme="minorHAnsi" w:cstheme="minorHAnsi"/>
+          <w:color w:val="333333"/>
+          <w:sz w:val="20"/>
+          <w:szCs w:val="20"/>
+        </w:rPr>
+      </w:pPr>
+      <w:proofErr w:type="gramStart"/>
+      <w:r>
+        <w:rPr>
+          <w:rFonts w:asciiTheme="minorHAnsi" w:hAnsiTheme="minorHAnsi" w:cstheme="minorHAnsi"/>
+          <w:color w:val="333333"/>
+          <w:sz w:val="20"/>
+          <w:szCs w:val="20"/>
+        </w:rPr>
+        <w:t>Occurs on e</w:t>
+      </w:r>
+      <w:r>
+        <w:rPr>
+          <w:rFonts w:asciiTheme="minorHAnsi" w:hAnsiTheme="minorHAnsi" w:cstheme="minorHAnsi"/>
+          <w:color w:val="333333"/>
+          <w:sz w:val="20"/>
+          <w:szCs w:val="20"/>
+        </w:rPr>
+        <w:t xml:space="preserve">xisting </w:t>
+      </w:r>
+      <w:r>
+        <w:rPr>
+          <w:rFonts w:asciiTheme="minorHAnsi" w:hAnsiTheme="minorHAnsi" w:cstheme="minorHAnsi"/>
+          <w:color w:val="333333"/>
+          <w:sz w:val="20"/>
+          <w:szCs w:val="20"/>
+        </w:rPr>
+        <w:t>c</w:t>
+      </w:r>
+      <w:r>
+        <w:rPr>
+          <w:rFonts w:asciiTheme="minorHAnsi" w:hAnsiTheme="minorHAnsi" w:cstheme="minorHAnsi"/>
+          <w:color w:val="333333"/>
+          <w:sz w:val="20"/>
+          <w:szCs w:val="20"/>
+        </w:rPr>
+        <w:t>ustomer</w:t>
+      </w:r>
+      <w:r>
+        <w:rPr>
+          <w:rFonts w:asciiTheme="minorHAnsi" w:hAnsiTheme="minorHAnsi" w:cstheme="minorHAnsi"/>
+          <w:color w:val="333333"/>
+          <w:sz w:val="20"/>
+          <w:szCs w:val="20"/>
+        </w:rPr>
+        <w:t>s (example</w:t>
+      </w:r>
+      <w:r>
+        <w:rPr>
+          <w:rFonts w:asciiTheme="minorHAnsi" w:hAnsiTheme="minorHAnsi" w:cstheme="minorHAnsi"/>
+          <w:color w:val="333333"/>
+          <w:sz w:val="20"/>
+          <w:szCs w:val="20"/>
+        </w:rPr>
+        <w:t xml:space="preserve"> 864-1185248</w:t>
+      </w:r>
+      <w:r>
+        <w:rPr>
+          <w:rFonts w:asciiTheme="minorHAnsi" w:hAnsiTheme="minorHAnsi" w:cstheme="minorHAnsi"/>
+          <w:color w:val="333333"/>
+          <w:sz w:val="20"/>
+          <w:szCs w:val="20"/>
+        </w:rPr>
+        <w:t>).</w:t>
+      </w:r>
+      <w:proofErr w:type="gramEnd"/>
+      <w:r>
+        <w:rPr>
+          <w:rFonts w:asciiTheme="minorHAnsi" w:hAnsiTheme="minorHAnsi" w:cstheme="minorHAnsi"/>
+          <w:color w:val="333333"/>
+          <w:sz w:val="20"/>
+          <w:szCs w:val="20"/>
+        </w:rPr>
+        <w:t xml:space="preserve">  This was done on a </w:t>
+      </w:r>
+      <w:r>
+        <w:rPr>
+          <w:rFonts w:asciiTheme="minorHAnsi" w:hAnsiTheme="minorHAnsi" w:cstheme="minorHAnsi"/>
+          <w:color w:val="333333"/>
+          <w:sz w:val="20"/>
+          <w:szCs w:val="20"/>
+        </w:rPr>
+        <w:t>Rollback or Price</w:t>
+      </w:r>
+      <w:r>
+        <w:rPr>
+          <w:rFonts w:asciiTheme="minorHAnsi" w:hAnsiTheme="minorHAnsi" w:cstheme="minorHAnsi"/>
+          <w:color w:val="333333"/>
+          <w:sz w:val="20"/>
+          <w:szCs w:val="20"/>
+        </w:rPr>
+        <w:br/>
+        <w:t>A1476177 in PROD</w:t>
+      </w:r>
+      <w:r>
+        <w:rPr>
+          <w:rFonts w:asciiTheme="minorHAnsi" w:hAnsiTheme="minorHAnsi" w:cstheme="minorHAnsi"/>
+          <w:color w:val="333333"/>
+          <w:sz w:val="20"/>
+          <w:szCs w:val="20"/>
+        </w:rPr>
+        <w:t xml:space="preserve">, </w:t>
+      </w:r>
+      <w:r>
+        <w:rPr>
+          <w:rFonts w:asciiTheme="minorHAnsi" w:hAnsiTheme="minorHAnsi" w:cstheme="minorHAnsi"/>
+          <w:color w:val="333333"/>
+          <w:sz w:val="20"/>
+          <w:szCs w:val="20"/>
+        </w:rPr>
+        <w:t>A1512976 in TEST</w:t>
+      </w:r>
+    </w:p>
+    <w:p>
+      <w:pPr>
+        <w:pStyle w:val="NormalWeb"/>
+        <w:shd w:val="clear" w:color="auto" w:fill="FFFFFF"/>
+        <w:spacing w:before="0" w:beforeAutospacing="0" w:after="0" w:afterAutospacing="0"/>
+        <w:ind w:left="576"/>
+        <w:rPr>
+          <w:rFonts w:asciiTheme="minorHAnsi" w:hAnsiTheme="minorHAnsi" w:cstheme="minorHAnsi"/>
+          <w:color w:val="333333"/>
+          <w:sz w:val="20"/>
+          <w:szCs w:val="20"/>
+        </w:rPr>
+      </w:pPr>
+      <w:r>
+        <w:rPr>
+          <w:rFonts w:asciiTheme="minorHAnsi" w:hAnsiTheme="minorHAnsi" w:cstheme="minorHAnsi"/>
+          <w:color w:val="333333"/>
+          <w:sz w:val="20"/>
+          <w:szCs w:val="20"/>
+        </w:rPr>
+        <w:t>The rate for EXT is not being mapped correctly.</w:t>
+      </w:r>
+    </w:p>
+    <w:p>
+      <w:pPr>
+        <w:pStyle w:val="NormalWeb"/>
+        <w:shd w:val="clear" w:color="auto" w:fill="FFFFFF"/>
+        <w:spacing w:before="0" w:beforeAutospacing="0" w:after="0" w:afterAutospacing="0"/>
+        <w:ind w:left="576"/>
+        <w:rPr>
+          <w:rFonts w:asciiTheme="minorHAnsi" w:hAnsiTheme="minorHAnsi" w:cstheme="minorHAnsi"/>
+          <w:color w:val="333333"/>
+          <w:sz w:val="20"/>
+          <w:szCs w:val="20"/>
+        </w:rPr>
+      </w:pPr>
+      <w:proofErr w:type="spellStart"/>
+      <w:r>
+        <w:rPr>
+          <w:rFonts w:asciiTheme="minorHAnsi" w:hAnsiTheme="minorHAnsi" w:cstheme="minorHAnsi"/>
+          <w:color w:val="333333"/>
+          <w:sz w:val="20"/>
+          <w:szCs w:val="20"/>
+        </w:rPr>
+        <w:t>InfoPro</w:t>
+      </w:r>
+      <w:proofErr w:type="spellEnd"/>
+      <w:r>
+        <w:rPr>
+          <w:rFonts w:asciiTheme="minorHAnsi" w:hAnsiTheme="minorHAnsi" w:cstheme="minorHAnsi"/>
+          <w:color w:val="333333"/>
+          <w:sz w:val="20"/>
+          <w:szCs w:val="20"/>
+        </w:rPr>
+        <w:t xml:space="preserve"> shows current EXT as $75.00.</w:t>
+      </w:r>
+    </w:p>
+    <w:p>
+      <w:pPr>
+        <w:pStyle w:val="NormalWeb"/>
+        <w:shd w:val="clear" w:color="auto" w:fill="FFFFFF"/>
+        <w:spacing w:before="0" w:beforeAutospacing="0" w:after="0" w:afterAutospacing="0"/>
+        <w:ind w:left="576"/>
+        <w:rPr>
+          <w:rFonts w:ascii="Helvetica" w:hAnsi="Helvetica" w:cs="Helvetica"/>
+          <w:color w:val="333333"/>
+          <w:sz w:val="20"/>
+          <w:szCs w:val="20"/>
+        </w:rPr>
+      </w:pPr>
+      <w:r>
+        <w:rPr>
+          <w:noProof/>
+          <w:sz w:val="20"/>
+          <w:szCs w:val="20"/>
+        </w:rPr>
         <w:drawing>
-          <wp:inline distT="0" distB="0" distL="0" distR="0" wp14:anchorId="21EBD39B" wp14:editId="6F219C63">
+          <wp:inline distT="0" distB="0" distL="0" distR="0" wp14:anchorId="482DA3A3" wp14:editId="19EB8F24">
             <wp:extent cx="5715000" cy="2049096"/>
             <wp:effectExtent l="0" t="0" r="0" b="8890"/>
             <wp:docPr id="2" name="Picture 2"/>
@@ -4575,7 +5989,7 @@
           <w:noProof/>
         </w:rPr>
         <w:drawing>
-          <wp:inline distT="0" distB="0" distL="0" distR="0" wp14:anchorId="77797790" wp14:editId="09ECBFA2">
+          <wp:inline distT="0" distB="0" distL="0" distR="0" wp14:anchorId="7CDF1345" wp14:editId="14F32AF1">
             <wp:extent cx="5715000" cy="904875"/>
             <wp:effectExtent l="0" t="0" r="0" b="9525"/>
             <wp:docPr id="3" name="Picture 3"/>
@@ -4646,8 +6060,9 @@
         <w:rPr>
           <w:noProof/>
         </w:rPr>
+        <w:lastRenderedPageBreak/>
         <w:drawing>
-          <wp:inline distT="0" distB="0" distL="0" distR="0" wp14:anchorId="5A80681E" wp14:editId="0B271E91">
+          <wp:inline distT="0" distB="0" distL="0" distR="0" wp14:anchorId="4FC3102E" wp14:editId="09508A22">
             <wp:extent cx="5715000" cy="2766524"/>
             <wp:effectExtent l="0" t="0" r="0" b="0"/>
             <wp:docPr id="5" name="Picture 5"/>
@@ -4747,9 +6162,8 @@
         <w:rPr>
           <w:noProof/>
         </w:rPr>
-        <w:lastRenderedPageBreak/>
         <w:drawing>
-          <wp:inline distT="0" distB="0" distL="0" distR="0" wp14:anchorId="76CC6814" wp14:editId="1AC1CB71">
+          <wp:inline distT="0" distB="0" distL="0" distR="0" wp14:anchorId="71CFF086" wp14:editId="514B2B08">
             <wp:extent cx="3105150" cy="2447925"/>
             <wp:effectExtent l="0" t="0" r="0" b="9525"/>
             <wp:docPr id="9" name="Picture 9"/>
@@ -4931,8 +6345,9 @@
           <w:szCs w:val="20"/>
           <w:shd w:val="clear" w:color="auto" w:fill="FFFFFF"/>
         </w:rPr>
-        <w:t xml:space="preserve">1. </w:t>
-      </w:r>
+        <w:t xml:space="preserve">1. Look for match in the placemat (NSD table </w:t>
+      </w:r>
+      <w:proofErr w:type="spellStart"/>
       <w:r>
         <w:rPr>
           <w:rFonts w:ascii="Calibri" w:hAnsi="Calibri" w:cs="Calibri"/>
@@ -4941,8 +6356,9 @@
           <w:szCs w:val="20"/>
           <w:shd w:val="clear" w:color="auto" w:fill="FFFFFF"/>
         </w:rPr>
-        <w:t>Look for match in the placemat (</w:t>
-      </w:r>
+        <w:t>div_ext_serv_price</w:t>
+      </w:r>
+      <w:proofErr w:type="spellEnd"/>
       <w:r>
         <w:rPr>
           <w:rFonts w:ascii="Calibri" w:hAnsi="Calibri" w:cs="Calibri"/>
@@ -4951,59 +6367,7 @@
           <w:szCs w:val="20"/>
           <w:shd w:val="clear" w:color="auto" w:fill="FFFFFF"/>
         </w:rPr>
-        <w:t xml:space="preserve">NSD </w:t>
-      </w:r>
-      <w:r>
-        <w:rPr>
-          <w:rFonts w:ascii="Calibri" w:hAnsi="Calibri" w:cs="Calibri"/>
-          <w:color w:val="333333"/>
-          <w:sz w:val="20"/>
-          <w:szCs w:val="20"/>
-          <w:shd w:val="clear" w:color="auto" w:fill="FFFFFF"/>
-        </w:rPr>
-        <w:t>table</w:t>
-      </w:r>
-      <w:r>
-        <w:rPr>
-          <w:rFonts w:ascii="Calibri" w:hAnsi="Calibri" w:cs="Calibri"/>
-          <w:color w:val="333333"/>
-          <w:sz w:val="20"/>
-          <w:szCs w:val="20"/>
-          <w:shd w:val="clear" w:color="auto" w:fill="FFFFFF"/>
-        </w:rPr>
-        <w:t xml:space="preserve"> </w:t>
-      </w:r>
-      <w:proofErr w:type="spellStart"/>
-      <w:r>
-        <w:rPr>
-          <w:rFonts w:ascii="Calibri" w:hAnsi="Calibri" w:cs="Calibri"/>
-          <w:color w:val="333333"/>
-          <w:sz w:val="20"/>
-          <w:szCs w:val="20"/>
-          <w:shd w:val="clear" w:color="auto" w:fill="FFFFFF"/>
-        </w:rPr>
-        <w:t>div_ext_serv_price</w:t>
-      </w:r>
-      <w:proofErr w:type="spellEnd"/>
-      <w:r>
-        <w:rPr>
-          <w:rFonts w:ascii="Calibri" w:hAnsi="Calibri" w:cs="Calibri"/>
-          <w:color w:val="333333"/>
-          <w:sz w:val="20"/>
-          <w:szCs w:val="20"/>
-          <w:shd w:val="clear" w:color="auto" w:fill="FFFFFF"/>
-        </w:rPr>
-        <w:t>)</w:t>
-      </w:r>
-      <w:r>
-        <w:rPr>
-          <w:rFonts w:ascii="Calibri" w:hAnsi="Calibri" w:cs="Calibri"/>
-          <w:color w:val="333333"/>
-          <w:sz w:val="20"/>
-          <w:szCs w:val="20"/>
-          <w:shd w:val="clear" w:color="auto" w:fill="FFFFFF"/>
-        </w:rPr>
-        <w:t xml:space="preserve">.  Match on columns </w:t>
+        <w:t xml:space="preserve">).  Match on columns </w:t>
       </w:r>
       <w:proofErr w:type="spellStart"/>
       <w:r>
@@ -5388,8 +6752,9 @@
           <w:sz w:val="20"/>
           <w:szCs w:val="20"/>
         </w:rPr>
+        <w:lastRenderedPageBreak/>
         <w:drawing>
-          <wp:inline distT="0" distB="0" distL="0" distR="0" wp14:anchorId="17A6716A" wp14:editId="6759AE4C">
+          <wp:inline distT="0" distB="0" distL="0" distR="0" wp14:anchorId="4BBEB08A" wp14:editId="6D8787C7">
             <wp:extent cx="4143375" cy="552450"/>
             <wp:effectExtent l="0" t="0" r="9525" b="0"/>
             <wp:docPr id="6" name="Picture 6"/>
@@ -5546,7 +6911,7 @@
           <w:szCs w:val="20"/>
         </w:rPr>
         <w:drawing>
-          <wp:inline distT="0" distB="0" distL="0" distR="0" wp14:anchorId="76807BB0" wp14:editId="3A160639">
+          <wp:inline distT="0" distB="0" distL="0" distR="0" wp14:anchorId="0370E1D8" wp14:editId="1C94DB63">
             <wp:extent cx="4124325" cy="895350"/>
             <wp:effectExtent l="0" t="0" r="9525" b="0"/>
             <wp:docPr id="7" name="Picture 7"/>
@@ -5892,325 +7257,6 @@
     </w:p>
     <w:p>
       <w:pPr>
-        <w:pStyle w:val="Heading2"/>
-        <w:rPr>
-          <w:rFonts w:asciiTheme="minorHAnsi" w:hAnsiTheme="minorHAnsi"/>
-          <w:szCs w:val="28"/>
-        </w:rPr>
-      </w:pPr>
-      <w:bookmarkStart w:id="26" w:name="_Toc413941997"/>
-      <w:r>
-        <w:rPr>
-          <w:rFonts w:asciiTheme="minorHAnsi" w:hAnsiTheme="minorHAnsi"/>
-          <w:szCs w:val="28"/>
-        </w:rPr>
-        <w:lastRenderedPageBreak/>
-        <w:t>#</w:t>
-      </w:r>
-      <w:r>
-        <w:rPr>
-          <w:rFonts w:asciiTheme="minorHAnsi" w:hAnsiTheme="minorHAnsi"/>
-          <w:szCs w:val="28"/>
-        </w:rPr>
-        <w:t xml:space="preserve">291 </w:t>
-      </w:r>
-      <w:r>
-        <w:rPr>
-          <w:rFonts w:asciiTheme="minorHAnsi" w:hAnsiTheme="minorHAnsi" w:cstheme="minorHAnsi"/>
-        </w:rPr>
-        <w:t>Divisions that don't charge Admin fees bug</w:t>
-      </w:r>
-      <w:bookmarkEnd w:id="26"/>
-    </w:p>
-    <w:p>
-      <w:pPr>
-        <w:pStyle w:val="BodyText"/>
-        <w:spacing w:after="0"/>
-        <w:ind w:left="576"/>
-        <w:rPr>
-          <w:rFonts w:asciiTheme="minorHAnsi" w:hAnsiTheme="minorHAnsi" w:cstheme="minorHAnsi"/>
-          <w:b/>
-        </w:rPr>
-      </w:pPr>
-      <w:r>
-        <w:rPr>
-          <w:rFonts w:asciiTheme="minorHAnsi" w:hAnsiTheme="minorHAnsi" w:cstheme="minorHAnsi"/>
-          <w:b/>
-        </w:rPr>
-        <w:t>Issue</w:t>
-      </w:r>
-    </w:p>
-    <w:p>
-      <w:pPr>
-        <w:pStyle w:val="BodyText"/>
-        <w:spacing w:after="0"/>
-        <w:ind w:left="576"/>
-        <w:rPr>
-          <w:rFonts w:asciiTheme="minorHAnsi" w:hAnsiTheme="minorHAnsi" w:cstheme="minorHAnsi"/>
-          <w:color w:val="333333"/>
-          <w:shd w:val="clear" w:color="auto" w:fill="FFFFFF"/>
-        </w:rPr>
-      </w:pPr>
-      <w:r>
-        <w:rPr>
-          <w:rFonts w:asciiTheme="minorHAnsi" w:hAnsiTheme="minorHAnsi" w:cstheme="minorHAnsi"/>
-          <w:color w:val="333333"/>
-          <w:shd w:val="clear" w:color="auto" w:fill="FFFFFF"/>
-        </w:rPr>
-        <w:t xml:space="preserve">For the divisions that do not charge Admin fees for New/New - the box is checked and the header shows Admin fee yes. The value is $0 so the Finalized CSA shows No Admin fee. However the auto upload into </w:t>
-      </w:r>
-      <w:proofErr w:type="spellStart"/>
-      <w:r>
-        <w:rPr>
-          <w:rFonts w:asciiTheme="minorHAnsi" w:hAnsiTheme="minorHAnsi" w:cstheme="minorHAnsi"/>
-          <w:color w:val="333333"/>
-          <w:shd w:val="clear" w:color="auto" w:fill="FFFFFF"/>
-        </w:rPr>
-        <w:t>InfoPro</w:t>
-      </w:r>
-      <w:proofErr w:type="spellEnd"/>
-      <w:r>
-        <w:rPr>
-          <w:rFonts w:asciiTheme="minorHAnsi" w:hAnsiTheme="minorHAnsi" w:cstheme="minorHAnsi"/>
-          <w:color w:val="333333"/>
-          <w:shd w:val="clear" w:color="auto" w:fill="FFFFFF"/>
-        </w:rPr>
-        <w:t xml:space="preserve"> is tagging the Admin fee as Yes.</w:t>
-      </w:r>
-    </w:p>
-    <w:p>
-      <w:pPr>
-        <w:pStyle w:val="BodyText"/>
-        <w:spacing w:after="0"/>
-        <w:ind w:left="576"/>
-        <w:rPr>
-          <w:rStyle w:val="apple-converted-space"/>
-          <w:rFonts w:asciiTheme="minorHAnsi" w:hAnsiTheme="minorHAnsi" w:cstheme="minorHAnsi"/>
-          <w:color w:val="333333"/>
-          <w:shd w:val="clear" w:color="auto" w:fill="FFFFFF"/>
-        </w:rPr>
-      </w:pPr>
-    </w:p>
-    <w:p>
-      <w:pPr>
-        <w:pStyle w:val="BodyText"/>
-        <w:spacing w:after="0"/>
-        <w:ind w:left="576"/>
-        <w:rPr>
-          <w:rStyle w:val="apple-converted-space"/>
-          <w:rFonts w:asciiTheme="minorHAnsi" w:hAnsiTheme="minorHAnsi" w:cstheme="minorHAnsi"/>
-          <w:b/>
-          <w:color w:val="333333"/>
-          <w:shd w:val="clear" w:color="auto" w:fill="FFFFFF"/>
-        </w:rPr>
-      </w:pPr>
-      <w:r>
-        <w:rPr>
-          <w:rStyle w:val="apple-converted-space"/>
-          <w:rFonts w:asciiTheme="minorHAnsi" w:hAnsiTheme="minorHAnsi" w:cstheme="minorHAnsi"/>
-          <w:b/>
-          <w:color w:val="333333"/>
-          <w:shd w:val="clear" w:color="auto" w:fill="FFFFFF"/>
-        </w:rPr>
-        <w:t>Design</w:t>
-      </w:r>
-    </w:p>
-    <w:p>
-      <w:pPr>
-        <w:pStyle w:val="BodyText"/>
-        <w:spacing w:after="0"/>
-        <w:ind w:left="576"/>
-        <w:rPr>
-          <w:rFonts w:asciiTheme="minorHAnsi" w:hAnsiTheme="minorHAnsi" w:cstheme="minorHAnsi"/>
-          <w:color w:val="333333"/>
-          <w:shd w:val="clear" w:color="auto" w:fill="FFFFFF"/>
-        </w:rPr>
-      </w:pPr>
-      <w:r>
-        <w:rPr>
-          <w:rFonts w:asciiTheme="minorHAnsi" w:hAnsiTheme="minorHAnsi" w:cstheme="minorHAnsi"/>
-          <w:color w:val="333333"/>
-          <w:shd w:val="clear" w:color="auto" w:fill="FFFFFF"/>
-        </w:rPr>
-        <w:t>G</w:t>
-      </w:r>
-      <w:r>
-        <w:rPr>
-          <w:rFonts w:asciiTheme="minorHAnsi" w:hAnsiTheme="minorHAnsi" w:cstheme="minorHAnsi"/>
-          <w:color w:val="333333"/>
-          <w:shd w:val="clear" w:color="auto" w:fill="FFFFFF"/>
-        </w:rPr>
-        <w:t xml:space="preserve">ray out or hid </w:t>
-      </w:r>
-      <w:proofErr w:type="gramStart"/>
-      <w:r>
-        <w:rPr>
-          <w:rFonts w:asciiTheme="minorHAnsi" w:hAnsiTheme="minorHAnsi" w:cstheme="minorHAnsi"/>
-          <w:color w:val="333333"/>
-          <w:shd w:val="clear" w:color="auto" w:fill="FFFFFF"/>
-        </w:rPr>
-        <w:t>ch</w:t>
-      </w:r>
-      <w:r>
-        <w:rPr>
-          <w:rFonts w:asciiTheme="minorHAnsi" w:hAnsiTheme="minorHAnsi" w:cstheme="minorHAnsi"/>
-          <w:color w:val="333333"/>
-          <w:shd w:val="clear" w:color="auto" w:fill="FFFFFF"/>
-        </w:rPr>
-        <w:t>eckbox,</w:t>
-      </w:r>
-      <w:proofErr w:type="gramEnd"/>
-      <w:r>
-        <w:rPr>
-          <w:rFonts w:asciiTheme="minorHAnsi" w:hAnsiTheme="minorHAnsi" w:cstheme="minorHAnsi"/>
-          <w:color w:val="333333"/>
-          <w:shd w:val="clear" w:color="auto" w:fill="FFFFFF"/>
-        </w:rPr>
-        <w:t xml:space="preserve"> defaulted to unchecked</w:t>
-      </w:r>
-      <w:r>
-        <w:rPr>
-          <w:rFonts w:asciiTheme="minorHAnsi" w:hAnsiTheme="minorHAnsi" w:cstheme="minorHAnsi"/>
-          <w:color w:val="333333"/>
-          <w:shd w:val="clear" w:color="auto" w:fill="FFFFFF"/>
-        </w:rPr>
-        <w:t xml:space="preserve"> if $0 fees.</w:t>
-      </w:r>
-      <w:r>
-        <w:rPr>
-          <w:rStyle w:val="apple-converted-space"/>
-          <w:rFonts w:asciiTheme="minorHAnsi" w:hAnsiTheme="minorHAnsi" w:cstheme="minorHAnsi"/>
-          <w:color w:val="333333"/>
-          <w:shd w:val="clear" w:color="auto" w:fill="FFFFFF"/>
-        </w:rPr>
-        <w:t> </w:t>
-      </w:r>
-      <w:r>
-        <w:rPr>
-          <w:rFonts w:asciiTheme="minorHAnsi" w:hAnsiTheme="minorHAnsi" w:cstheme="minorHAnsi"/>
-          <w:color w:val="333333"/>
-        </w:rPr>
-        <w:br/>
-      </w:r>
-      <w:proofErr w:type="gramStart"/>
-      <w:r>
-        <w:rPr>
-          <w:rFonts w:asciiTheme="minorHAnsi" w:hAnsiTheme="minorHAnsi" w:cstheme="minorHAnsi"/>
-          <w:color w:val="333333"/>
-          <w:shd w:val="clear" w:color="auto" w:fill="FFFFFF"/>
-        </w:rPr>
-        <w:t>comp</w:t>
-      </w:r>
-      <w:proofErr w:type="gramEnd"/>
-      <w:r>
-        <w:rPr>
-          <w:rFonts w:asciiTheme="minorHAnsi" w:hAnsiTheme="minorHAnsi" w:cstheme="minorHAnsi"/>
-          <w:color w:val="333333"/>
-          <w:shd w:val="clear" w:color="auto" w:fill="FFFFFF"/>
-        </w:rPr>
-        <w:t xml:space="preserve"> will add variable to not deduct for $0 fees</w:t>
-      </w:r>
-      <w:r>
-        <w:rPr>
-          <w:rStyle w:val="apple-converted-space"/>
-          <w:rFonts w:asciiTheme="minorHAnsi" w:hAnsiTheme="minorHAnsi" w:cstheme="minorHAnsi"/>
-          <w:color w:val="333333"/>
-          <w:shd w:val="clear" w:color="auto" w:fill="FFFFFF"/>
-        </w:rPr>
-        <w:t> </w:t>
-      </w:r>
-      <w:r>
-        <w:rPr>
-          <w:rStyle w:val="apple-converted-space"/>
-          <w:rFonts w:asciiTheme="minorHAnsi" w:hAnsiTheme="minorHAnsi" w:cstheme="minorHAnsi"/>
-          <w:color w:val="333333"/>
-          <w:shd w:val="clear" w:color="auto" w:fill="FFFFFF"/>
-        </w:rPr>
-        <w:t xml:space="preserve">(GH </w:t>
-      </w:r>
-      <w:r>
-        <w:rPr>
-          <w:rFonts w:asciiTheme="minorHAnsi" w:hAnsiTheme="minorHAnsi" w:cstheme="minorHAnsi"/>
-          <w:shd w:val="clear" w:color="auto" w:fill="FFFFFF"/>
-        </w:rPr>
-        <w:t>#383</w:t>
-      </w:r>
-      <w:r>
-        <w:rPr>
-          <w:rFonts w:asciiTheme="minorHAnsi" w:hAnsiTheme="minorHAnsi" w:cstheme="minorHAnsi"/>
-        </w:rPr>
-        <w:t>)</w:t>
-      </w:r>
-    </w:p>
-    <w:p>
-      <w:pPr>
-        <w:pStyle w:val="BodyText"/>
-        <w:spacing w:after="0"/>
-        <w:ind w:left="576"/>
-        <w:rPr>
-          <w:rStyle w:val="apple-converted-space"/>
-          <w:rFonts w:asciiTheme="minorHAnsi" w:hAnsiTheme="minorHAnsi" w:cstheme="minorHAnsi"/>
-          <w:b/>
-          <w:color w:val="333333"/>
-          <w:shd w:val="clear" w:color="auto" w:fill="FFFFFF"/>
-        </w:rPr>
-      </w:pPr>
-    </w:p>
-    <w:p>
-      <w:pPr>
-        <w:pStyle w:val="BodyText"/>
-        <w:spacing w:after="0"/>
-        <w:ind w:left="576"/>
-        <w:rPr>
-          <w:rFonts w:asciiTheme="minorHAnsi" w:hAnsiTheme="minorHAnsi" w:cstheme="minorHAnsi"/>
-          <w:b/>
-          <w:color w:val="333333"/>
-          <w:shd w:val="clear" w:color="auto" w:fill="FFFFFF"/>
-        </w:rPr>
-      </w:pPr>
-      <w:r>
-        <w:rPr>
-          <w:rFonts w:asciiTheme="minorHAnsi" w:hAnsiTheme="minorHAnsi" w:cstheme="minorHAnsi"/>
-          <w:b/>
-          <w:color w:val="333333"/>
-          <w:shd w:val="clear" w:color="auto" w:fill="FFFFFF"/>
-        </w:rPr>
-        <w:t xml:space="preserve">BI or </w:t>
-      </w:r>
-      <w:proofErr w:type="spellStart"/>
-      <w:r>
-        <w:rPr>
-          <w:rFonts w:asciiTheme="minorHAnsi" w:hAnsiTheme="minorHAnsi" w:cstheme="minorHAnsi"/>
-          <w:b/>
-          <w:color w:val="333333"/>
-          <w:shd w:val="clear" w:color="auto" w:fill="FFFFFF"/>
-        </w:rPr>
-        <w:t>InfoPro</w:t>
-      </w:r>
-      <w:proofErr w:type="spellEnd"/>
-    </w:p>
-    <w:p>
-      <w:pPr>
-        <w:pStyle w:val="BodyText"/>
-        <w:spacing w:after="0"/>
-        <w:ind w:left="576"/>
-        <w:rPr>
-          <w:rFonts w:asciiTheme="minorHAnsi" w:hAnsiTheme="minorHAnsi" w:cstheme="minorHAnsi"/>
-          <w:color w:val="333333"/>
-          <w:shd w:val="clear" w:color="auto" w:fill="FFFFFF"/>
-        </w:rPr>
-      </w:pPr>
-      <w:r>
-        <w:rPr>
-          <w:rFonts w:asciiTheme="minorHAnsi" w:hAnsiTheme="minorHAnsi" w:cstheme="minorHAnsi"/>
-          <w:color w:val="333333"/>
-          <w:shd w:val="clear" w:color="auto" w:fill="FFFFFF"/>
-        </w:rPr>
-        <w:t>No Impact</w:t>
-      </w:r>
-    </w:p>
-    <w:p>
-      <w:pPr>
         <w:pStyle w:val="NoSpacing"/>
         <w:ind w:left="720"/>
         <w:rPr>
@@ -6226,7 +7272,7 @@
           <w:szCs w:val="28"/>
         </w:rPr>
       </w:pPr>
-      <w:bookmarkStart w:id="27" w:name="_Toc413941998"/>
+      <w:bookmarkStart w:id="29" w:name="_Toc416427774"/>
       <w:r>
         <w:rPr>
           <w:rFonts w:asciiTheme="minorHAnsi" w:hAnsiTheme="minorHAnsi"/>
@@ -6247,7 +7293,7 @@
         </w:rPr>
         <w:t>VCD for removal fee on customer owned container decrease service</w:t>
       </w:r>
-      <w:bookmarkEnd w:id="27"/>
+      <w:bookmarkEnd w:id="29"/>
     </w:p>
     <w:p>
       <w:pPr>
@@ -6523,7 +7569,7 @@
           <w:szCs w:val="28"/>
         </w:rPr>
       </w:pPr>
-      <w:bookmarkStart w:id="28" w:name="_Toc413941999"/>
+      <w:bookmarkStart w:id="30" w:name="_Toc416427775"/>
       <w:r>
         <w:rPr>
           <w:rFonts w:asciiTheme="minorHAnsi" w:hAnsiTheme="minorHAnsi"/>
@@ -6558,7 +7604,7 @@
         </w:rPr>
         <w:t xml:space="preserve"> that have flags already turned off</w:t>
       </w:r>
-      <w:bookmarkEnd w:id="28"/>
+      <w:bookmarkEnd w:id="30"/>
     </w:p>
     <w:p>
       <w:pPr>
@@ -6813,7 +7859,6 @@
         </w:rPr>
         <w:t> AND </w:t>
       </w:r>
-      <w:proofErr w:type="spellStart"/>
       <w:r>
         <w:rPr>
           <w:rFonts w:asciiTheme="minorHAnsi" w:hAnsiTheme="minorHAnsi" w:cstheme="minorHAnsi"/>
@@ -6823,7 +7868,6 @@
         </w:rPr>
         <w:t>isERFwaived_quote</w:t>
       </w:r>
-      <w:proofErr w:type="spellEnd"/>
       <w:r>
         <w:rPr>
           <w:rFonts w:asciiTheme="minorHAnsi" w:hAnsiTheme="minorHAnsi" w:cstheme="minorHAnsi"/>
@@ -6831,7 +7875,6 @@
         </w:rPr>
         <w:t> and </w:t>
       </w:r>
-      <w:proofErr w:type="spellStart"/>
       <w:r>
         <w:rPr>
           <w:rFonts w:asciiTheme="minorHAnsi" w:hAnsiTheme="minorHAnsi" w:cstheme="minorHAnsi"/>
@@ -6846,15 +7889,7 @@
           <w:rFonts w:asciiTheme="minorHAnsi" w:hAnsiTheme="minorHAnsi" w:cstheme="minorHAnsi"/>
           <w:color w:val="333333"/>
         </w:rPr>
-        <w:t>for</w:t>
-      </w:r>
-      <w:proofErr w:type="spellEnd"/>
-      <w:r>
-        <w:rPr>
-          <w:rFonts w:asciiTheme="minorHAnsi" w:hAnsiTheme="minorHAnsi" w:cstheme="minorHAnsi"/>
-          <w:color w:val="333333"/>
-        </w:rPr>
-        <w:t xml:space="preserve"> flagging the approval for FRF and ERF respectively.</w:t>
+        <w:t>for flagging the approval for FRF and ERF respectively.</w:t>
       </w:r>
     </w:p>
     <w:p>
@@ -6902,7 +7937,6 @@
           <w:color w:val="333333"/>
           <w:shd w:val="clear" w:color="auto" w:fill="FFFFFF"/>
         </w:rPr>
-        <w:lastRenderedPageBreak/>
         <w:t xml:space="preserve">BI or </w:t>
       </w:r>
       <w:proofErr w:type="spellStart"/>
@@ -6957,7 +7991,7 @@
           <w:szCs w:val="28"/>
         </w:rPr>
       </w:pPr>
-      <w:bookmarkStart w:id="29" w:name="_Toc413942000"/>
+      <w:bookmarkStart w:id="31" w:name="_Toc416427776"/>
       <w:r>
         <w:rPr>
           <w:rFonts w:asciiTheme="minorHAnsi" w:hAnsiTheme="minorHAnsi"/>
@@ -6978,7 +8012,7 @@
         </w:rPr>
         <w:t>Change of Owner: backdating, start date and bill to information</w:t>
       </w:r>
-      <w:bookmarkEnd w:id="29"/>
+      <w:bookmarkEnd w:id="31"/>
     </w:p>
     <w:p>
       <w:pPr>
@@ -7126,31 +8160,7 @@
           <w:color w:val="333333"/>
           <w:shd w:val="clear" w:color="auto" w:fill="FFFFFF"/>
         </w:rPr>
-        <w:t xml:space="preserve"> can go back to the first day of the previous month</w:t>
-      </w:r>
-      <w:r>
-        <w:rPr>
-          <w:rFonts w:asciiTheme="minorHAnsi" w:hAnsiTheme="minorHAnsi" w:cstheme="minorHAnsi"/>
-          <w:color w:val="333333"/>
-          <w:shd w:val="clear" w:color="auto" w:fill="FFFFFF"/>
-        </w:rPr>
-        <w:t xml:space="preserve"> (</w:t>
-      </w:r>
-      <w:r>
-        <w:rPr>
-          <w:rFonts w:asciiTheme="minorHAnsi" w:hAnsiTheme="minorHAnsi" w:cstheme="minorHAnsi"/>
-          <w:color w:val="333333"/>
-          <w:shd w:val="clear" w:color="auto" w:fill="FFFFFF"/>
-        </w:rPr>
-        <w:t>example: if today is 3/6 they can go back to 2/1</w:t>
-      </w:r>
-      <w:r>
-        <w:rPr>
-          <w:rFonts w:asciiTheme="minorHAnsi" w:hAnsiTheme="minorHAnsi" w:cstheme="minorHAnsi"/>
-          <w:color w:val="333333"/>
-          <w:shd w:val="clear" w:color="auto" w:fill="FFFFFF"/>
-        </w:rPr>
-        <w:t>)</w:t>
+        <w:t xml:space="preserve"> can go back to the first day of the previous month (example: if today is 3/6 they can go back to 2/1)</w:t>
       </w:r>
     </w:p>
     <w:p>
@@ -7232,7 +8242,7 @@
           <w:rFonts w:asciiTheme="minorHAnsi" w:hAnsiTheme="minorHAnsi"/>
         </w:rPr>
       </w:pPr>
-      <w:bookmarkStart w:id="30" w:name="_Toc413942001"/>
+      <w:bookmarkStart w:id="32" w:name="_Toc416427777"/>
       <w:proofErr w:type="spellStart"/>
       <w:r>
         <w:rPr>
@@ -7247,7 +8257,7 @@
         </w:rPr>
         <w:t xml:space="preserve"> Interface</w:t>
       </w:r>
-      <w:bookmarkEnd w:id="30"/>
+      <w:bookmarkEnd w:id="32"/>
     </w:p>
     <w:p>
       <w:pPr>
@@ -7300,14 +8310,14 @@
           <w:rFonts w:asciiTheme="minorHAnsi" w:hAnsiTheme="minorHAnsi"/>
         </w:rPr>
       </w:pPr>
-      <w:bookmarkStart w:id="31" w:name="_Toc413942002"/>
+      <w:bookmarkStart w:id="33" w:name="_Toc416427778"/>
       <w:r>
         <w:rPr>
           <w:rFonts w:asciiTheme="minorHAnsi" w:hAnsiTheme="minorHAnsi"/>
         </w:rPr>
         <w:t>Report Changes</w:t>
       </w:r>
-      <w:bookmarkEnd w:id="31"/>
+      <w:bookmarkEnd w:id="33"/>
     </w:p>
     <w:p>
       <w:pPr>
@@ -7344,14 +8354,14 @@
           <w:rFonts w:asciiTheme="minorHAnsi" w:hAnsiTheme="minorHAnsi"/>
         </w:rPr>
       </w:pPr>
-      <w:bookmarkStart w:id="32" w:name="_Toc413942003"/>
+      <w:bookmarkStart w:id="34" w:name="_Toc416427779"/>
       <w:r>
         <w:rPr>
           <w:rFonts w:asciiTheme="minorHAnsi" w:hAnsiTheme="minorHAnsi"/>
         </w:rPr>
         <w:t>Appendix</w:t>
       </w:r>
-      <w:bookmarkEnd w:id="32"/>
+      <w:bookmarkEnd w:id="34"/>
       <w:r>
         <w:rPr>
           <w:rFonts w:asciiTheme="minorHAnsi" w:hAnsiTheme="minorHAnsi"/>
@@ -7359,9 +8369,9 @@
         <w:t xml:space="preserve"> </w:t>
       </w:r>
     </w:p>
+    <w:bookmarkEnd w:id="15"/>
     <w:bookmarkEnd w:id="16"/>
     <w:bookmarkEnd w:id="17"/>
-    <w:bookmarkEnd w:id="18"/>
     <w:p>
       <w:pPr>
         <w:rPr>
@@ -7577,7 +8587,7 @@
       <w:rPr>
         <w:noProof/>
       </w:rPr>
-      <w:t>3/12/2015 10:06:12 AM</w:t>
+      <w:t>4/10/2015 10:52:33 AM</w:t>
     </w:r>
     <w:r>
       <w:rPr>
@@ -7640,7 +8650,7 @@
         <w:sz w:val="16"/>
         <w:szCs w:val="16"/>
       </w:rPr>
-      <w:t>6</w:t>
+      <w:t>11</w:t>
     </w:r>
     <w:r>
       <w:rPr>
@@ -7888,7 +8898,7 @@
         <w:noProof/>
       </w:rPr>
       <w:drawing>
-        <wp:inline distT="0" distB="0" distL="0" distR="0" wp14:anchorId="3CA008E7" wp14:editId="3CA008E8">
+        <wp:inline distT="0" distB="0" distL="0" distR="0" wp14:anchorId="6C3D3A12" wp14:editId="03E9B59C">
           <wp:extent cx="1256030" cy="421640"/>
           <wp:effectExtent l="0" t="0" r="1270" b="0"/>
           <wp:docPr id="4" name="Picture 4" descr="Republic Standard logo_9_2009"/>
@@ -13171,7 +14181,7 @@
 </file>
 
 <file path=customXml/itemProps4.xml><?xml version="1.0" encoding="utf-8"?>
-<ds:datastoreItem xmlns:ds="http://schemas.openxmlformats.org/officeDocument/2006/customXml" ds:itemID="{CC1F9FC6-C3D4-43F6-8344-BA8930AE75B5}">
+<ds:datastoreItem xmlns:ds="http://schemas.openxmlformats.org/officeDocument/2006/customXml" ds:itemID="{5DCDFAC3-B59F-42E7-8C6B-3A370CBB68D8}">
   <ds:schemaRefs>
     <ds:schemaRef ds:uri="http://schemas.openxmlformats.org/officeDocument/2006/bibliography"/>
   </ds:schemaRefs>

</xml_diff>